<commit_message>
rewrite L1 arbiter and reworked L1D, added VPU access(not finish)
</commit_message>
<xml_diff>
--- a/doc/HGA101图形加速器编程手册.docx
+++ b/doc/HGA101图形加速器编程手册.docx
@@ -482,33 +482,15 @@
           <w:rFonts w:ascii="Consolas" w:hAnsi="Consolas" w:hint="eastAsia"/>
           <w:szCs w:val="21"/>
         </w:rPr>
-        <w:t>/</w:t>
-      </w:r>
-      <w:proofErr w:type="spellStart"/>
+        <w:t>/miniGL</w:t>
+      </w:r>
       <w:r>
         <w:rPr>
           <w:rFonts w:ascii="Consolas" w:hAnsi="Consolas" w:hint="eastAsia"/>
           <w:szCs w:val="21"/>
         </w:rPr>
-        <w:t>miniGL</w:t>
-      </w:r>
-      <w:proofErr w:type="spellEnd"/>
-      <w:r>
-        <w:rPr>
-          <w:rFonts w:ascii="Consolas" w:hAnsi="Consolas" w:hint="eastAsia"/>
-          <w:szCs w:val="21"/>
-        </w:rPr>
-        <w:t>计算机图形学加速</w:t>
-      </w:r>
-      <w:proofErr w:type="gramStart"/>
-      <w:r>
-        <w:rPr>
-          <w:rFonts w:ascii="Consolas" w:hAnsi="Consolas" w:hint="eastAsia"/>
-          <w:szCs w:val="21"/>
-        </w:rPr>
-        <w:t>库提供</w:t>
-      </w:r>
-      <w:proofErr w:type="gramEnd"/>
+        <w:t>计算机图形学加速库提供</w:t>
+      </w:r>
       <w:r>
         <w:rPr>
           <w:rFonts w:ascii="Consolas" w:hAnsi="Consolas" w:hint="eastAsia"/>
@@ -888,7 +870,6 @@
                 <w:szCs w:val="21"/>
               </w:rPr>
             </w:pPr>
-            <w:proofErr w:type="gramStart"/>
             <w:r>
               <w:rPr>
                 <w:rFonts w:ascii="Consolas" w:hAnsi="Consolas" w:hint="eastAsia"/>
@@ -896,7 +877,6 @@
               </w:rPr>
               <w:t>图层支持</w:t>
             </w:r>
-            <w:proofErr w:type="gramEnd"/>
           </w:p>
         </w:tc>
         <w:tc>
@@ -2595,7 +2575,6 @@
                 <w:szCs w:val="21"/>
               </w:rPr>
             </w:pPr>
-            <w:proofErr w:type="gramStart"/>
             <w:r>
               <w:rPr>
                 <w:rFonts w:ascii="Consolas" w:hAnsi="Consolas" w:hint="eastAsia"/>
@@ -2608,15 +2587,7 @@
                 <w:rFonts w:ascii="Consolas" w:hAnsi="Consolas"/>
                 <w:szCs w:val="21"/>
               </w:rPr>
-              <w:t>ask[</w:t>
-            </w:r>
-            <w:proofErr w:type="gramEnd"/>
-            <w:r>
-              <w:rPr>
-                <w:rFonts w:ascii="Consolas" w:hAnsi="Consolas"/>
-                <w:szCs w:val="21"/>
-              </w:rPr>
-              <w:t>2]</w:t>
+              <w:t>ask[2]</w:t>
             </w:r>
           </w:p>
         </w:tc>
@@ -2712,7 +2683,6 @@
                 <w:szCs w:val="21"/>
               </w:rPr>
             </w:pPr>
-            <w:proofErr w:type="gramStart"/>
             <w:r>
               <w:rPr>
                 <w:rFonts w:ascii="Consolas" w:hAnsi="Consolas" w:hint="eastAsia"/>
@@ -2725,15 +2695,7 @@
                 <w:rFonts w:ascii="Consolas" w:hAnsi="Consolas"/>
                 <w:szCs w:val="21"/>
               </w:rPr>
-              <w:t>ask[</w:t>
-            </w:r>
-            <w:proofErr w:type="gramEnd"/>
-            <w:r>
-              <w:rPr>
-                <w:rFonts w:ascii="Consolas" w:hAnsi="Consolas"/>
-                <w:szCs w:val="21"/>
-              </w:rPr>
-              <w:t>1:0]</w:t>
+              <w:t>ask[1:0]</w:t>
             </w:r>
           </w:p>
         </w:tc>
@@ -2874,7 +2836,6 @@
                 <w:szCs w:val="21"/>
               </w:rPr>
             </w:pPr>
-            <w:proofErr w:type="gramStart"/>
             <w:r>
               <w:rPr>
                 <w:rFonts w:ascii="Consolas" w:hAnsi="Consolas" w:hint="eastAsia"/>
@@ -2887,15 +2848,7 @@
                 <w:rFonts w:ascii="Consolas" w:hAnsi="Consolas"/>
                 <w:szCs w:val="21"/>
               </w:rPr>
-              <w:t>ask[</w:t>
-            </w:r>
-            <w:proofErr w:type="gramEnd"/>
-            <w:r>
-              <w:rPr>
-                <w:rFonts w:ascii="Consolas" w:hAnsi="Consolas"/>
-                <w:szCs w:val="21"/>
-              </w:rPr>
-              <w:t>4:3]</w:t>
+              <w:t>ask[4:3]</w:t>
             </w:r>
           </w:p>
         </w:tc>
@@ -3155,21 +3108,7 @@
               <w:rPr>
                 <w:rFonts w:ascii="Consolas" w:hAnsi="Consolas"/>
               </w:rPr>
-              <w:t xml:space="preserve">FADD16 </w:t>
-            </w:r>
-            <w:proofErr w:type="gramStart"/>
-            <w:r>
-              <w:rPr>
-                <w:rFonts w:ascii="Consolas" w:hAnsi="Consolas"/>
-              </w:rPr>
-              <w:t>SD,SS</w:t>
-            </w:r>
-            <w:proofErr w:type="gramEnd"/>
-            <w:r>
-              <w:rPr>
-                <w:rFonts w:ascii="Consolas" w:hAnsi="Consolas"/>
-              </w:rPr>
-              <w:t>1,SS2</w:t>
+              <w:t>FADD16 SD,SS1,SS2</w:t>
             </w:r>
             <w:r>
               <w:rPr>
@@ -3267,21 +3206,7 @@
               <w:rPr>
                 <w:rFonts w:ascii="Consolas" w:hAnsi="Consolas"/>
               </w:rPr>
-              <w:t xml:space="preserve">FSUB16 </w:t>
-            </w:r>
-            <w:proofErr w:type="gramStart"/>
-            <w:r>
-              <w:rPr>
-                <w:rFonts w:ascii="Consolas" w:hAnsi="Consolas"/>
-              </w:rPr>
-              <w:t>SD,SS</w:t>
-            </w:r>
-            <w:proofErr w:type="gramEnd"/>
-            <w:r>
-              <w:rPr>
-                <w:rFonts w:ascii="Consolas" w:hAnsi="Consolas"/>
-              </w:rPr>
-              <w:t>1,SS2</w:t>
+              <w:t>FSUB16 SD,SS1,SS2</w:t>
             </w:r>
           </w:p>
         </w:tc>
@@ -3361,21 +3286,7 @@
               <w:rPr>
                 <w:rFonts w:ascii="Consolas" w:hAnsi="Consolas"/>
               </w:rPr>
-              <w:t xml:space="preserve">FMUL16 </w:t>
-            </w:r>
-            <w:proofErr w:type="gramStart"/>
-            <w:r>
-              <w:rPr>
-                <w:rFonts w:ascii="Consolas" w:hAnsi="Consolas"/>
-              </w:rPr>
-              <w:t>SD,SS</w:t>
-            </w:r>
-            <w:proofErr w:type="gramEnd"/>
-            <w:r>
-              <w:rPr>
-                <w:rFonts w:ascii="Consolas" w:hAnsi="Consolas"/>
-              </w:rPr>
-              <w:t>1,SS2</w:t>
+              <w:t>FMUL16 SD,SS1,SS2</w:t>
             </w:r>
           </w:p>
         </w:tc>
@@ -4525,14 +4436,14 @@
         <w:tblLook w:val="04A0" w:firstRow="1" w:lastRow="0" w:firstColumn="1" w:lastColumn="0" w:noHBand="0" w:noVBand="1"/>
       </w:tblPr>
       <w:tblGrid>
-        <w:gridCol w:w="1413"/>
-        <w:gridCol w:w="1417"/>
-        <w:gridCol w:w="5466"/>
+        <w:gridCol w:w="1696"/>
+        <w:gridCol w:w="1418"/>
+        <w:gridCol w:w="5182"/>
       </w:tblGrid>
       <w:tr>
         <w:tc>
           <w:tcPr>
-            <w:tcW w:w="1413" w:type="dxa"/>
+            <w:tcW w:w="1696" w:type="dxa"/>
           </w:tcPr>
           <w:p>
             <w:pPr>
@@ -4550,7 +4461,7 @@
         </w:tc>
         <w:tc>
           <w:tcPr>
-            <w:tcW w:w="1417" w:type="dxa"/>
+            <w:tcW w:w="1418" w:type="dxa"/>
           </w:tcPr>
           <w:p>
             <w:pPr>
@@ -4568,7 +4479,7 @@
         </w:tc>
         <w:tc>
           <w:tcPr>
-            <w:tcW w:w="5466" w:type="dxa"/>
+            <w:tcW w:w="5182" w:type="dxa"/>
           </w:tcPr>
           <w:p>
             <w:pPr>
@@ -4588,7 +4499,7 @@
       <w:tr>
         <w:tc>
           <w:tcPr>
-            <w:tcW w:w="1413" w:type="dxa"/>
+            <w:tcW w:w="1696" w:type="dxa"/>
           </w:tcPr>
           <w:p>
             <w:pPr>
@@ -4624,7 +4535,7 @@
         </w:tc>
         <w:tc>
           <w:tcPr>
-            <w:tcW w:w="1417" w:type="dxa"/>
+            <w:tcW w:w="1418" w:type="dxa"/>
           </w:tcPr>
           <w:p>
             <w:pPr>
@@ -4654,7 +4565,7 @@
         </w:tc>
         <w:tc>
           <w:tcPr>
-            <w:tcW w:w="5466" w:type="dxa"/>
+            <w:tcW w:w="5182" w:type="dxa"/>
           </w:tcPr>
           <w:p>
             <w:pPr>
@@ -4678,21 +4589,7 @@
               <w:rPr>
                 <w:rFonts w:ascii="Consolas" w:hAnsi="Consolas"/>
               </w:rPr>
-              <w:t xml:space="preserve"> </w:t>
-            </w:r>
-            <w:proofErr w:type="gramStart"/>
-            <w:r>
-              <w:rPr>
-                <w:rFonts w:ascii="Consolas" w:hAnsi="Consolas"/>
-              </w:rPr>
-              <w:t>SD,SD</w:t>
-            </w:r>
-            <w:proofErr w:type="gramEnd"/>
-            <w:r>
-              <w:rPr>
-                <w:rFonts w:ascii="Consolas" w:hAnsi="Consolas"/>
-              </w:rPr>
-              <w:t xml:space="preserve">,R0 </w:t>
+              <w:t xml:space="preserve"> SD,SD,R0 </w:t>
             </w:r>
           </w:p>
         </w:tc>
@@ -4700,7 +4597,7 @@
       <w:tr>
         <w:tc>
           <w:tcPr>
-            <w:tcW w:w="1413" w:type="dxa"/>
+            <w:tcW w:w="1696" w:type="dxa"/>
           </w:tcPr>
           <w:p>
             <w:pPr>
@@ -4720,11 +4617,17 @@
               </w:rPr>
               <w:t>EROM SD</w:t>
             </w:r>
-          </w:p>
-        </w:tc>
-        <w:tc>
-          <w:tcPr>
-            <w:tcW w:w="1417" w:type="dxa"/>
+            <w:r>
+              <w:rPr>
+                <w:rFonts w:ascii="Consolas" w:hAnsi="Consolas"/>
+              </w:rPr>
+              <w:t>,MASK</w:t>
+            </w:r>
+          </w:p>
+        </w:tc>
+        <w:tc>
+          <w:tcPr>
+            <w:tcW w:w="1418" w:type="dxa"/>
           </w:tcPr>
           <w:p>
             <w:pPr>
@@ -4748,7 +4651,7 @@
         </w:tc>
         <w:tc>
           <w:tcPr>
-            <w:tcW w:w="5466" w:type="dxa"/>
+            <w:tcW w:w="5182" w:type="dxa"/>
           </w:tcPr>
           <w:p>
             <w:pPr>
@@ -4772,21 +4675,13 @@
               <w:rPr>
                 <w:rFonts w:ascii="Consolas" w:hAnsi="Consolas"/>
               </w:rPr>
-              <w:t xml:space="preserve"> </w:t>
-            </w:r>
-            <w:proofErr w:type="gramStart"/>
-            <w:r>
-              <w:rPr>
-                <w:rFonts w:ascii="Consolas" w:hAnsi="Consolas"/>
-              </w:rPr>
-              <w:t>SD,SD</w:t>
-            </w:r>
-            <w:proofErr w:type="gramEnd"/>
-            <w:r>
-              <w:rPr>
-                <w:rFonts w:ascii="Consolas" w:hAnsi="Consolas"/>
-              </w:rPr>
-              <w:t>,R0</w:t>
+              <w:t xml:space="preserve"> SD,SD,R0</w:t>
+            </w:r>
+            <w:r>
+              <w:rPr>
+                <w:rFonts w:ascii="Consolas" w:hAnsi="Consolas"/>
+              </w:rPr>
+              <w:t>,MASK</w:t>
             </w:r>
           </w:p>
         </w:tc>
@@ -4794,7 +4689,7 @@
       <w:tr>
         <w:tc>
           <w:tcPr>
-            <w:tcW w:w="1413" w:type="dxa"/>
+            <w:tcW w:w="1696" w:type="dxa"/>
           </w:tcPr>
           <w:p>
             <w:pPr>
@@ -4818,7 +4713,7 @@
         </w:tc>
         <w:tc>
           <w:tcPr>
-            <w:tcW w:w="1417" w:type="dxa"/>
+            <w:tcW w:w="1418" w:type="dxa"/>
           </w:tcPr>
           <w:p>
             <w:pPr>
@@ -4848,7 +4743,7 @@
         </w:tc>
         <w:tc>
           <w:tcPr>
-            <w:tcW w:w="5466" w:type="dxa"/>
+            <w:tcW w:w="5182" w:type="dxa"/>
           </w:tcPr>
           <w:p>
             <w:pPr>
@@ -4872,21 +4767,7 @@
               <w:rPr>
                 <w:rFonts w:ascii="Consolas" w:hAnsi="Consolas"/>
               </w:rPr>
-              <w:t xml:space="preserve"> </w:t>
-            </w:r>
-            <w:proofErr w:type="gramStart"/>
-            <w:r>
-              <w:rPr>
-                <w:rFonts w:ascii="Consolas" w:hAnsi="Consolas"/>
-              </w:rPr>
-              <w:t>SD,SD</w:t>
-            </w:r>
-            <w:proofErr w:type="gramEnd"/>
-            <w:r>
-              <w:rPr>
-                <w:rFonts w:ascii="Consolas" w:hAnsi="Consolas"/>
-              </w:rPr>
-              <w:t>,R0</w:t>
+              <w:t xml:space="preserve"> SD,SD,R0</w:t>
             </w:r>
           </w:p>
         </w:tc>
@@ -4894,7 +4775,7 @@
       <w:tr>
         <w:tc>
           <w:tcPr>
-            <w:tcW w:w="1413" w:type="dxa"/>
+            <w:tcW w:w="1696" w:type="dxa"/>
           </w:tcPr>
           <w:p>
             <w:pPr>
@@ -4914,11 +4795,17 @@
               </w:rPr>
               <w:t>OTM SD</w:t>
             </w:r>
-          </w:p>
-        </w:tc>
-        <w:tc>
-          <w:tcPr>
-            <w:tcW w:w="1417" w:type="dxa"/>
+            <w:r>
+              <w:rPr>
+                <w:rFonts w:ascii="Consolas" w:hAnsi="Consolas"/>
+              </w:rPr>
+              <w:t>,MASK</w:t>
+            </w:r>
+          </w:p>
+        </w:tc>
+        <w:tc>
+          <w:tcPr>
+            <w:tcW w:w="1418" w:type="dxa"/>
           </w:tcPr>
           <w:p>
             <w:pPr>
@@ -4942,7 +4829,7 @@
         </w:tc>
         <w:tc>
           <w:tcPr>
-            <w:tcW w:w="5466" w:type="dxa"/>
+            <w:tcW w:w="5182" w:type="dxa"/>
           </w:tcPr>
           <w:p>
             <w:pPr>
@@ -4966,21 +4853,13 @@
               <w:rPr>
                 <w:rFonts w:ascii="Consolas" w:hAnsi="Consolas"/>
               </w:rPr>
-              <w:t xml:space="preserve"> </w:t>
-            </w:r>
-            <w:proofErr w:type="gramStart"/>
-            <w:r>
-              <w:rPr>
-                <w:rFonts w:ascii="Consolas" w:hAnsi="Consolas"/>
-              </w:rPr>
-              <w:t>SD,SD</w:t>
-            </w:r>
-            <w:proofErr w:type="gramEnd"/>
-            <w:r>
-              <w:rPr>
-                <w:rFonts w:ascii="Consolas" w:hAnsi="Consolas"/>
-              </w:rPr>
-              <w:t>,R0</w:t>
+              <w:t xml:space="preserve"> SD,SD,R0</w:t>
+            </w:r>
+            <w:r>
+              <w:rPr>
+                <w:rFonts w:ascii="Consolas" w:hAnsi="Consolas"/>
+              </w:rPr>
+              <w:t>,MASK</w:t>
             </w:r>
           </w:p>
         </w:tc>
@@ -5777,21 +5656,7 @@
               <w:rPr>
                 <w:rFonts w:ascii="Consolas" w:hAnsi="Consolas" w:hint="eastAsia"/>
               </w:rPr>
-              <w:t>批量</w:t>
-            </w:r>
-            <w:proofErr w:type="gramStart"/>
-            <w:r>
-              <w:rPr>
-                <w:rFonts w:ascii="Consolas" w:hAnsi="Consolas" w:hint="eastAsia"/>
-              </w:rPr>
-              <w:t>浮点化</w:t>
-            </w:r>
-            <w:proofErr w:type="gramEnd"/>
-            <w:r>
-              <w:rPr>
-                <w:rFonts w:ascii="Consolas" w:hAnsi="Consolas" w:hint="eastAsia"/>
-              </w:rPr>
-              <w:t>整数</w:t>
+              <w:t>批量浮点化整数</w:t>
             </w:r>
           </w:p>
         </w:tc>
@@ -5815,16 +5680,8 @@
               <w:rPr>
                 <w:rFonts w:ascii="Consolas" w:hAnsi="Consolas"/>
               </w:rPr>
-              <w:t xml:space="preserve">FTI </w:t>
-            </w:r>
-            <w:proofErr w:type="gramStart"/>
-            <w:r>
-              <w:rPr>
-                <w:rFonts w:ascii="Consolas" w:hAnsi="Consolas"/>
-              </w:rPr>
-              <w:t>SD,SS</w:t>
-            </w:r>
-            <w:proofErr w:type="gramEnd"/>
+              <w:t>FTI SD,SS</w:t>
+            </w:r>
             <w:r>
               <w:rPr>
                 <w:rFonts w:ascii="Consolas" w:hAnsi="Consolas"/>
@@ -5933,16 +5790,8 @@
               <w:rPr>
                 <w:rFonts w:ascii="Consolas" w:hAnsi="Consolas"/>
               </w:rPr>
-              <w:t xml:space="preserve">ITF </w:t>
-            </w:r>
-            <w:proofErr w:type="gramStart"/>
-            <w:r>
-              <w:rPr>
-                <w:rFonts w:ascii="Consolas" w:hAnsi="Consolas"/>
-              </w:rPr>
-              <w:t>SD,SS</w:t>
-            </w:r>
-            <w:proofErr w:type="gramEnd"/>
+              <w:t>ITF SD,SS</w:t>
+            </w:r>
             <w:r>
               <w:rPr>
                 <w:rFonts w:ascii="Consolas" w:hAnsi="Consolas"/>
@@ -7434,21 +7283,7 @@
               <w:rPr>
                 <w:rFonts w:ascii="Consolas" w:hAnsi="Consolas"/>
               </w:rPr>
-              <w:t xml:space="preserve">ANE2F </w:t>
-            </w:r>
-            <w:proofErr w:type="gramStart"/>
-            <w:r>
-              <w:rPr>
-                <w:rFonts w:ascii="Consolas" w:hAnsi="Consolas"/>
-              </w:rPr>
-              <w:t>FD,SS</w:t>
-            </w:r>
-            <w:proofErr w:type="gramEnd"/>
-            <w:r>
-              <w:rPr>
-                <w:rFonts w:ascii="Consolas" w:hAnsi="Consolas"/>
-              </w:rPr>
-              <w:t>,LANE</w:t>
+              <w:t>ANE2F FD,SS,LANE</w:t>
             </w:r>
           </w:p>
         </w:tc>
@@ -7528,21 +7363,7 @@
               <w:rPr>
                 <w:rFonts w:ascii="Consolas" w:hAnsi="Consolas"/>
               </w:rPr>
-              <w:t xml:space="preserve">ANE2I </w:t>
-            </w:r>
-            <w:proofErr w:type="gramStart"/>
-            <w:r>
-              <w:rPr>
-                <w:rFonts w:ascii="Consolas" w:hAnsi="Consolas"/>
-              </w:rPr>
-              <w:t>FD,SS</w:t>
-            </w:r>
-            <w:proofErr w:type="gramEnd"/>
-            <w:r>
-              <w:rPr>
-                <w:rFonts w:ascii="Consolas" w:hAnsi="Consolas"/>
-              </w:rPr>
-              <w:t>,LANE</w:t>
+              <w:t>ANE2I FD,SS,LANE</w:t>
             </w:r>
           </w:p>
         </w:tc>
@@ -7742,16 +7563,8 @@
         <w:rPr>
           <w:rFonts w:ascii="Consolas" w:hAnsi="Consolas" w:hint="eastAsia"/>
         </w:rPr>
-        <w:t>对整数指令，</w:t>
-      </w:r>
-      <w:proofErr w:type="gramStart"/>
-      <w:r>
-        <w:rPr>
-          <w:rFonts w:ascii="Consolas" w:hAnsi="Consolas" w:hint="eastAsia"/>
-        </w:rPr>
-        <w:t>取低</w:t>
-      </w:r>
-      <w:proofErr w:type="gramEnd"/>
+        <w:t>对整数指令，取低</w:t>
+      </w:r>
       <w:r>
         <w:rPr>
           <w:rFonts w:ascii="Consolas" w:hAnsi="Consolas" w:hint="eastAsia"/>
@@ -8143,7 +7956,6 @@
                 <w:szCs w:val="18"/>
               </w:rPr>
             </w:pPr>
-            <w:proofErr w:type="gramStart"/>
             <w:r>
               <w:rPr>
                 <w:rFonts w:ascii="Consolas" w:hAnsi="Consolas" w:hint="eastAsia"/>
@@ -8158,38 +7970,37 @@
                 <w:sz w:val="18"/>
                 <w:szCs w:val="18"/>
               </w:rPr>
-              <w:t>MM[</w:t>
-            </w:r>
-            <w:proofErr w:type="gramEnd"/>
-            <w:r>
+              <w:t>MM[6:0]</w:t>
+            </w:r>
+          </w:p>
+        </w:tc>
+        <w:tc>
+          <w:tcPr>
+            <w:tcW w:w="1701" w:type="dxa"/>
+          </w:tcPr>
+          <w:p>
+            <w:pPr>
               <w:rPr>
                 <w:rFonts w:ascii="Consolas" w:hAnsi="Consolas"/>
                 <w:sz w:val="18"/>
                 <w:szCs w:val="18"/>
               </w:rPr>
-              <w:t>6:0]</w:t>
-            </w:r>
-          </w:p>
-        </w:tc>
-        <w:tc>
-          <w:tcPr>
-            <w:tcW w:w="1701" w:type="dxa"/>
-          </w:tcPr>
-          <w:p>
-            <w:pPr>
-              <w:rPr>
-                <w:rFonts w:ascii="Consolas" w:hAnsi="Consolas"/>
+            </w:pPr>
+            <w:r>
+              <w:rPr>
+                <w:rFonts w:ascii="Consolas" w:hAnsi="Consolas" w:hint="eastAsia"/>
                 <w:sz w:val="18"/>
                 <w:szCs w:val="18"/>
               </w:rPr>
-            </w:pPr>
-            <w:r>
-              <w:rPr>
-                <w:rFonts w:ascii="Consolas" w:hAnsi="Consolas" w:hint="eastAsia"/>
+              <w:t>R</w:t>
+            </w:r>
+            <w:r>
+              <w:rPr>
+                <w:rFonts w:ascii="Consolas" w:hAnsi="Consolas"/>
                 <w:sz w:val="18"/>
                 <w:szCs w:val="18"/>
               </w:rPr>
-              <w:t>R</w:t>
+              <w:t>MASK/IMM[1</w:t>
             </w:r>
             <w:r>
               <w:rPr>
@@ -8197,25 +8008,23 @@
                 <w:sz w:val="18"/>
                 <w:szCs w:val="18"/>
               </w:rPr>
-              <w:t>MASK/</w:t>
-            </w:r>
-            <w:proofErr w:type="gramStart"/>
+              <w:t>2</w:t>
+            </w:r>
             <w:r>
               <w:rPr>
                 <w:rFonts w:ascii="Consolas" w:hAnsi="Consolas"/>
                 <w:sz w:val="18"/>
                 <w:szCs w:val="18"/>
               </w:rPr>
-              <w:t>IMM[</w:t>
-            </w:r>
-            <w:proofErr w:type="gramEnd"/>
+              <w:t>:</w:t>
+            </w:r>
             <w:r>
               <w:rPr>
                 <w:rFonts w:ascii="Consolas" w:hAnsi="Consolas"/>
                 <w:sz w:val="18"/>
                 <w:szCs w:val="18"/>
               </w:rPr>
-              <w:t>1</w:t>
+              <w:t>8</w:t>
             </w:r>
             <w:r>
               <w:rPr>
@@ -8223,85 +8032,51 @@
                 <w:sz w:val="18"/>
                 <w:szCs w:val="18"/>
               </w:rPr>
-              <w:t>2</w:t>
-            </w:r>
-            <w:r>
+              <w:t>]</w:t>
+            </w:r>
+          </w:p>
+        </w:tc>
+        <w:tc>
+          <w:tcPr>
+            <w:tcW w:w="993" w:type="dxa"/>
+          </w:tcPr>
+          <w:p>
+            <w:pPr>
               <w:rPr>
                 <w:rFonts w:ascii="Consolas" w:hAnsi="Consolas"/>
                 <w:sz w:val="18"/>
                 <w:szCs w:val="18"/>
               </w:rPr>
-              <w:t>:</w:t>
-            </w:r>
+            </w:pPr>
             <w:r>
               <w:rPr>
                 <w:rFonts w:ascii="Consolas" w:hAnsi="Consolas"/>
                 <w:sz w:val="18"/>
                 <w:szCs w:val="18"/>
               </w:rPr>
-              <w:t>8</w:t>
-            </w:r>
-            <w:r>
+              <w:t>RINDEX</w:t>
+            </w:r>
+          </w:p>
+        </w:tc>
+        <w:tc>
+          <w:tcPr>
+            <w:tcW w:w="992" w:type="dxa"/>
+          </w:tcPr>
+          <w:p>
+            <w:pPr>
               <w:rPr>
                 <w:rFonts w:ascii="Consolas" w:hAnsi="Consolas"/>
                 <w:sz w:val="18"/>
                 <w:szCs w:val="18"/>
               </w:rPr>
-              <w:t>]</w:t>
-            </w:r>
-          </w:p>
-        </w:tc>
-        <w:tc>
-          <w:tcPr>
-            <w:tcW w:w="993" w:type="dxa"/>
-          </w:tcPr>
-          <w:p>
-            <w:pPr>
+            </w:pPr>
+            <w:r>
               <w:rPr>
                 <w:rFonts w:ascii="Consolas" w:hAnsi="Consolas"/>
                 <w:sz w:val="18"/>
                 <w:szCs w:val="18"/>
               </w:rPr>
-            </w:pPr>
-            <w:r>
-              <w:rPr>
-                <w:rFonts w:ascii="Consolas" w:hAnsi="Consolas"/>
-                <w:sz w:val="18"/>
-                <w:szCs w:val="18"/>
-              </w:rPr>
-              <w:t>RINDEX</w:t>
-            </w:r>
-          </w:p>
-        </w:tc>
-        <w:tc>
-          <w:tcPr>
-            <w:tcW w:w="992" w:type="dxa"/>
-          </w:tcPr>
-          <w:p>
-            <w:pPr>
-              <w:rPr>
-                <w:rFonts w:ascii="Consolas" w:hAnsi="Consolas"/>
-                <w:sz w:val="18"/>
-                <w:szCs w:val="18"/>
-              </w:rPr>
-            </w:pPr>
-            <w:proofErr w:type="gramStart"/>
-            <w:r>
-              <w:rPr>
-                <w:rFonts w:ascii="Consolas" w:hAnsi="Consolas"/>
-                <w:sz w:val="18"/>
-                <w:szCs w:val="18"/>
-              </w:rPr>
-              <w:t>IMM[</w:t>
-            </w:r>
-            <w:proofErr w:type="gramEnd"/>
-            <w:r>
-              <w:rPr>
-                <w:rFonts w:ascii="Consolas" w:hAnsi="Consolas"/>
-                <w:sz w:val="18"/>
-                <w:szCs w:val="18"/>
-              </w:rPr>
-              <w:t>7]</w:t>
+              <w:t>IMM[7]</w:t>
             </w:r>
           </w:p>
         </w:tc>
@@ -8731,7 +8506,6 @@
                 <w:szCs w:val="18"/>
               </w:rPr>
             </w:pPr>
-            <w:proofErr w:type="gramStart"/>
             <w:r>
               <w:rPr>
                 <w:rFonts w:ascii="Consolas" w:hAnsi="Consolas" w:hint="eastAsia"/>
@@ -8746,136 +8520,139 @@
                 <w:sz w:val="18"/>
                 <w:szCs w:val="18"/>
               </w:rPr>
-              <w:t>MM[</w:t>
-            </w:r>
-            <w:proofErr w:type="gramEnd"/>
-            <w:r>
+              <w:t>MM[6:0]</w:t>
+            </w:r>
+          </w:p>
+        </w:tc>
+        <w:tc>
+          <w:tcPr>
+            <w:tcW w:w="938" w:type="dxa"/>
+          </w:tcPr>
+          <w:p>
+            <w:pPr>
               <w:rPr>
                 <w:rFonts w:ascii="Consolas" w:hAnsi="Consolas"/>
                 <w:sz w:val="18"/>
                 <w:szCs w:val="18"/>
               </w:rPr>
-              <w:t>6:0]</w:t>
-            </w:r>
-          </w:p>
-        </w:tc>
-        <w:tc>
-          <w:tcPr>
-            <w:tcW w:w="938" w:type="dxa"/>
-          </w:tcPr>
-          <w:p>
-            <w:pPr>
+            </w:pPr>
+            <w:r>
               <w:rPr>
                 <w:rFonts w:ascii="Consolas" w:hAnsi="Consolas"/>
                 <w:sz w:val="18"/>
                 <w:szCs w:val="18"/>
               </w:rPr>
-            </w:pPr>
-            <w:r>
+              <w:t>SS</w:t>
+            </w:r>
+          </w:p>
+        </w:tc>
+        <w:tc>
+          <w:tcPr>
+            <w:tcW w:w="909" w:type="dxa"/>
+          </w:tcPr>
+          <w:p>
+            <w:pPr>
               <w:rPr>
                 <w:rFonts w:ascii="Consolas" w:hAnsi="Consolas"/>
                 <w:sz w:val="18"/>
                 <w:szCs w:val="18"/>
               </w:rPr>
-              <w:t>SS</w:t>
-            </w:r>
-          </w:p>
-        </w:tc>
-        <w:tc>
-          <w:tcPr>
-            <w:tcW w:w="909" w:type="dxa"/>
-          </w:tcPr>
-          <w:p>
-            <w:pPr>
+            </w:pPr>
+            <w:r>
               <w:rPr>
                 <w:rFonts w:ascii="Consolas" w:hAnsi="Consolas"/>
                 <w:sz w:val="18"/>
                 <w:szCs w:val="18"/>
               </w:rPr>
-            </w:pPr>
-            <w:r>
+              <w:t>RINDEX</w:t>
+            </w:r>
+          </w:p>
+        </w:tc>
+        <w:tc>
+          <w:tcPr>
+            <w:tcW w:w="911" w:type="dxa"/>
+          </w:tcPr>
+          <w:p>
+            <w:pPr>
               <w:rPr>
                 <w:rFonts w:ascii="Consolas" w:hAnsi="Consolas"/>
                 <w:sz w:val="18"/>
                 <w:szCs w:val="18"/>
               </w:rPr>
-              <w:t>RINDEX</w:t>
-            </w:r>
-          </w:p>
-        </w:tc>
-        <w:tc>
-          <w:tcPr>
-            <w:tcW w:w="911" w:type="dxa"/>
-          </w:tcPr>
-          <w:p>
-            <w:pPr>
-              <w:rPr>
-                <w:rFonts w:ascii="Consolas" w:hAnsi="Consolas"/>
+            </w:pPr>
+            <w:r>
+              <w:rPr>
+                <w:rFonts w:ascii="Consolas" w:hAnsi="Consolas" w:hint="eastAsia"/>
                 <w:sz w:val="18"/>
                 <w:szCs w:val="18"/>
               </w:rPr>
-            </w:pPr>
-            <w:proofErr w:type="gramStart"/>
-            <w:r>
-              <w:rPr>
-                <w:rFonts w:ascii="Consolas" w:hAnsi="Consolas" w:hint="eastAsia"/>
+              <w:t>I</w:t>
+            </w:r>
+            <w:r>
+              <w:rPr>
+                <w:rFonts w:ascii="Consolas" w:hAnsi="Consolas"/>
                 <w:sz w:val="18"/>
                 <w:szCs w:val="18"/>
               </w:rPr>
-              <w:t>I</w:t>
-            </w:r>
-            <w:r>
+              <w:t>MM[7]</w:t>
+            </w:r>
+          </w:p>
+        </w:tc>
+        <w:tc>
+          <w:tcPr>
+            <w:tcW w:w="896" w:type="dxa"/>
+          </w:tcPr>
+          <w:p>
+            <w:pPr>
               <w:rPr>
                 <w:rFonts w:ascii="Consolas" w:hAnsi="Consolas"/>
                 <w:sz w:val="18"/>
                 <w:szCs w:val="18"/>
               </w:rPr>
-              <w:t>MM[</w:t>
-            </w:r>
-            <w:proofErr w:type="gramEnd"/>
-            <w:r>
-              <w:rPr>
-                <w:rFonts w:ascii="Consolas" w:hAnsi="Consolas"/>
+            </w:pPr>
+            <w:r>
+              <w:rPr>
+                <w:rFonts w:ascii="Consolas" w:hAnsi="Consolas" w:hint="eastAsia"/>
                 <w:sz w:val="18"/>
                 <w:szCs w:val="18"/>
               </w:rPr>
-              <w:t>7]</w:t>
-            </w:r>
-          </w:p>
-        </w:tc>
-        <w:tc>
-          <w:tcPr>
-            <w:tcW w:w="896" w:type="dxa"/>
-          </w:tcPr>
-          <w:p>
-            <w:pPr>
+              <w:t>M</w:t>
+            </w:r>
+            <w:r>
               <w:rPr>
                 <w:rFonts w:ascii="Consolas" w:hAnsi="Consolas"/>
                 <w:sz w:val="18"/>
                 <w:szCs w:val="18"/>
               </w:rPr>
-            </w:pPr>
-            <w:r>
-              <w:rPr>
-                <w:rFonts w:ascii="Consolas" w:hAnsi="Consolas" w:hint="eastAsia"/>
+              <w:t>ASKEN</w:t>
+            </w:r>
+          </w:p>
+        </w:tc>
+        <w:tc>
+          <w:tcPr>
+            <w:tcW w:w="647" w:type="dxa"/>
+          </w:tcPr>
+          <w:p>
+            <w:pPr>
+              <w:rPr>
+                <w:rFonts w:ascii="Consolas" w:hAnsi="Consolas"/>
                 <w:sz w:val="18"/>
                 <w:szCs w:val="18"/>
               </w:rPr>
-              <w:t>M</w:t>
-            </w:r>
-            <w:r>
-              <w:rPr>
-                <w:rFonts w:ascii="Consolas" w:hAnsi="Consolas"/>
+            </w:pPr>
+            <w:r>
+              <w:rPr>
+                <w:rFonts w:ascii="Consolas" w:hAnsi="Consolas" w:hint="eastAsia"/>
                 <w:sz w:val="18"/>
                 <w:szCs w:val="18"/>
               </w:rPr>
-              <w:t>ASKEN</w:t>
-            </w:r>
-          </w:p>
-        </w:tc>
-        <w:tc>
-          <w:tcPr>
-            <w:tcW w:w="647" w:type="dxa"/>
+              <w:t>1</w:t>
+            </w:r>
+          </w:p>
+        </w:tc>
+        <w:tc>
+          <w:tcPr>
+            <w:tcW w:w="1704" w:type="dxa"/>
           </w:tcPr>
           <w:p>
             <w:pPr>
@@ -8891,55 +8668,15 @@
                 <w:sz w:val="18"/>
                 <w:szCs w:val="18"/>
               </w:rPr>
-              <w:t>1</w:t>
-            </w:r>
-          </w:p>
-        </w:tc>
-        <w:tc>
-          <w:tcPr>
-            <w:tcW w:w="1704" w:type="dxa"/>
-          </w:tcPr>
-          <w:p>
-            <w:pPr>
+              <w:t>R</w:t>
+            </w:r>
+            <w:r>
               <w:rPr>
                 <w:rFonts w:ascii="Consolas" w:hAnsi="Consolas"/>
                 <w:sz w:val="18"/>
                 <w:szCs w:val="18"/>
               </w:rPr>
-            </w:pPr>
-            <w:r>
-              <w:rPr>
-                <w:rFonts w:ascii="Consolas" w:hAnsi="Consolas" w:hint="eastAsia"/>
-                <w:sz w:val="18"/>
-                <w:szCs w:val="18"/>
-              </w:rPr>
-              <w:t>R</w:t>
-            </w:r>
-            <w:r>
-              <w:rPr>
-                <w:rFonts w:ascii="Consolas" w:hAnsi="Consolas"/>
-                <w:sz w:val="18"/>
-                <w:szCs w:val="18"/>
-              </w:rPr>
-              <w:t>MASK/</w:t>
-            </w:r>
-            <w:proofErr w:type="gramStart"/>
-            <w:r>
-              <w:rPr>
-                <w:rFonts w:ascii="Consolas" w:hAnsi="Consolas"/>
-                <w:sz w:val="18"/>
-                <w:szCs w:val="18"/>
-              </w:rPr>
-              <w:t>IMM[</w:t>
-            </w:r>
-            <w:proofErr w:type="gramEnd"/>
-            <w:r>
-              <w:rPr>
-                <w:rFonts w:ascii="Consolas" w:hAnsi="Consolas"/>
-                <w:sz w:val="18"/>
-                <w:szCs w:val="18"/>
-              </w:rPr>
-              <w:t>1</w:t>
+              <w:t>MASK/IMM[1</w:t>
             </w:r>
             <w:r>
               <w:rPr>
@@ -9198,9 +8935,8 @@
               <w:rPr>
                 <w:rFonts w:ascii="Consolas" w:hAnsi="Consolas"/>
               </w:rPr>
-              <w:t xml:space="preserve">LOAD </w:t>
-            </w:r>
-            <w:proofErr w:type="gramStart"/>
+              <w:t>LOAD S</w:t>
+            </w:r>
             <w:r>
               <w:rPr>
                 <w:rFonts w:ascii="Consolas" w:hAnsi="Consolas"/>
@@ -9209,12 +8945,6 @@
             </w:r>
             <w:r>
               <w:rPr>
-                <w:rFonts w:ascii="Consolas" w:hAnsi="Consolas"/>
-              </w:rPr>
-              <w:t>S</w:t>
-            </w:r>
-            <w:r>
-              <w:rPr>
                 <w:rFonts w:ascii="Consolas" w:hAnsi="Consolas" w:hint="eastAsia"/>
               </w:rPr>
               <w:t>,</w:t>
@@ -9223,14 +8953,7 @@
               <w:rPr>
                 <w:rFonts w:ascii="Consolas" w:hAnsi="Consolas"/>
               </w:rPr>
-              <w:t>RA</w:t>
-            </w:r>
-            <w:proofErr w:type="gramEnd"/>
-            <w:r>
-              <w:rPr>
-                <w:rFonts w:ascii="Consolas" w:hAnsi="Consolas"/>
-              </w:rPr>
-              <w:t>,</w:t>
+              <w:t>RA,</w:t>
             </w:r>
             <w:r>
               <w:rPr>
@@ -9322,21 +9045,7 @@
               <w:rPr>
                 <w:rFonts w:ascii="Consolas" w:hAnsi="Consolas"/>
               </w:rPr>
-              <w:t xml:space="preserve">STOR </w:t>
-            </w:r>
-            <w:proofErr w:type="gramStart"/>
-            <w:r>
-              <w:rPr>
-                <w:rFonts w:ascii="Consolas" w:hAnsi="Consolas"/>
-              </w:rPr>
-              <w:t>SD,RA</w:t>
-            </w:r>
-            <w:proofErr w:type="gramEnd"/>
-            <w:r>
-              <w:rPr>
-                <w:rFonts w:ascii="Consolas" w:hAnsi="Consolas"/>
-              </w:rPr>
-              <w:t>,OFFSET</w:t>
+              <w:t>STOR SD,RA,OFFSET</w:t>
             </w:r>
           </w:p>
         </w:tc>
@@ -9422,21 +9131,8 @@
               <w:rPr>
                 <w:rFonts w:ascii="Consolas" w:hAnsi="Consolas"/>
               </w:rPr>
-              <w:t>LOAD</w:t>
-            </w:r>
-            <w:r>
-              <w:rPr>
-                <w:rFonts w:ascii="Consolas" w:hAnsi="Consolas"/>
-              </w:rPr>
-              <w:t>M</w:t>
-            </w:r>
-            <w:r>
-              <w:rPr>
-                <w:rFonts w:ascii="Consolas" w:hAnsi="Consolas"/>
-              </w:rPr>
-              <w:t xml:space="preserve"> </w:t>
-            </w:r>
-            <w:proofErr w:type="gramStart"/>
+              <w:t>LOAD S</w:t>
+            </w:r>
             <w:r>
               <w:rPr>
                 <w:rFonts w:ascii="Consolas" w:hAnsi="Consolas"/>
@@ -9445,12 +9141,6 @@
             </w:r>
             <w:r>
               <w:rPr>
-                <w:rFonts w:ascii="Consolas" w:hAnsi="Consolas"/>
-              </w:rPr>
-              <w:t>S</w:t>
-            </w:r>
-            <w:r>
-              <w:rPr>
                 <w:rFonts w:ascii="Consolas" w:hAnsi="Consolas" w:hint="eastAsia"/>
               </w:rPr>
               <w:t>,</w:t>
@@ -9459,14 +9149,7 @@
               <w:rPr>
                 <w:rFonts w:ascii="Consolas" w:hAnsi="Consolas"/>
               </w:rPr>
-              <w:t>RA</w:t>
-            </w:r>
-            <w:proofErr w:type="gramEnd"/>
-            <w:r>
-              <w:rPr>
-                <w:rFonts w:ascii="Consolas" w:hAnsi="Consolas"/>
-              </w:rPr>
-              <w:t>,</w:t>
+              <w:t>RA,</w:t>
             </w:r>
             <w:r>
               <w:rPr>
@@ -9558,33 +9241,7 @@
               <w:rPr>
                 <w:rFonts w:ascii="Consolas" w:hAnsi="Consolas"/>
               </w:rPr>
-              <w:t>STOR</w:t>
-            </w:r>
-            <w:r>
-              <w:rPr>
-                <w:rFonts w:ascii="Consolas" w:hAnsi="Consolas"/>
-              </w:rPr>
-              <w:t>,</w:t>
-            </w:r>
-            <w:r>
-              <w:rPr>
-                <w:rFonts w:ascii="Consolas" w:hAnsi="Consolas"/>
-              </w:rPr>
-              <w:t xml:space="preserve"> </w:t>
-            </w:r>
-            <w:proofErr w:type="gramStart"/>
-            <w:r>
-              <w:rPr>
-                <w:rFonts w:ascii="Consolas" w:hAnsi="Consolas"/>
-              </w:rPr>
-              <w:t>SD,RA</w:t>
-            </w:r>
-            <w:proofErr w:type="gramEnd"/>
-            <w:r>
-              <w:rPr>
-                <w:rFonts w:ascii="Consolas" w:hAnsi="Consolas"/>
-              </w:rPr>
-              <w:t>,</w:t>
+              <w:t>STOR SD,RA,</w:t>
             </w:r>
             <w:r>
               <w:rPr>
@@ -10177,19 +9834,11 @@
               </w:rPr>
               <w:t>(</w:t>
             </w:r>
-            <w:proofErr w:type="spellStart"/>
-            <w:r>
-              <w:rPr>
-                <w:rFonts w:ascii="Consolas" w:hAnsi="Consolas"/>
-              </w:rPr>
-              <w:t>x,y,z</w:t>
-            </w:r>
-            <w:proofErr w:type="spellEnd"/>
-            <w:r>
-              <w:rPr>
-                <w:rFonts w:ascii="Consolas" w:hAnsi="Consolas"/>
-              </w:rPr>
-              <w:t>)</w:t>
+            <w:r>
+              <w:rPr>
+                <w:rFonts w:ascii="Consolas" w:hAnsi="Consolas"/>
+              </w:rPr>
+              <w:t>x,y,z)</w:t>
             </w:r>
           </w:p>
         </w:tc>
@@ -10241,7 +9890,6 @@
               </w:rPr>
               <w:t>(</w:t>
             </w:r>
-            <w:proofErr w:type="spellStart"/>
             <w:r>
               <w:rPr>
                 <w:rFonts w:ascii="Consolas" w:hAnsi="Consolas"/>
@@ -10258,14 +9906,7 @@
               <w:rPr>
                 <w:rFonts w:ascii="Consolas" w:hAnsi="Consolas"/>
               </w:rPr>
-              <w:t>,z</w:t>
-            </w:r>
-            <w:proofErr w:type="spellEnd"/>
-            <w:r>
-              <w:rPr>
-                <w:rFonts w:ascii="Consolas" w:hAnsi="Consolas"/>
-              </w:rPr>
-              <w:t>)</w:t>
+              <w:t>,z)</w:t>
             </w:r>
           </w:p>
         </w:tc>
@@ -10317,7 +9958,6 @@
               </w:rPr>
               <w:t>(</w:t>
             </w:r>
-            <w:proofErr w:type="spellStart"/>
             <w:r>
               <w:rPr>
                 <w:rFonts w:ascii="Consolas" w:hAnsi="Consolas"/>
@@ -10342,7 +9982,6 @@
               </w:rPr>
               <w:t>φ</w:t>
             </w:r>
-            <w:proofErr w:type="spellEnd"/>
             <w:r>
               <w:rPr>
                 <w:rFonts w:ascii="Consolas" w:hAnsi="Consolas"/>
@@ -10407,21 +10046,7 @@
         <w:rPr>
           <w:rFonts w:ascii="Consolas" w:hAnsi="Consolas" w:hint="eastAsia"/>
         </w:rPr>
-        <w:t>备注：</w:t>
-      </w:r>
-      <w:proofErr w:type="gramStart"/>
-      <w:r>
-        <w:rPr>
-          <w:rFonts w:ascii="Consolas" w:hAnsi="Consolas" w:hint="eastAsia"/>
-        </w:rPr>
-        <w:t>其中角度</w:t>
-      </w:r>
-      <w:proofErr w:type="gramEnd"/>
-      <w:r>
-        <w:rPr>
-          <w:rFonts w:ascii="Consolas" w:hAnsi="Consolas" w:hint="eastAsia"/>
-        </w:rPr>
-        <w:t>的表示为</w:t>
+        <w:t>备注：其中角度的表示为</w:t>
       </w:r>
       <m:oMath>
         <m:r>

</xml_diff>

<commit_message>
This commit is about update to PRV464-M Framework
</commit_message>
<xml_diff>
--- a/doc/HGA101图形加速器编程手册.docx
+++ b/doc/HGA101图形加速器编程手册.docx
@@ -514,15 +514,33 @@
           <w:rFonts w:ascii="Consolas" w:hAnsi="Consolas" w:hint="eastAsia"/>
           <w:szCs w:val="21"/>
         </w:rPr>
-        <w:t>/miniGL</w:t>
-      </w:r>
+        <w:t>/</w:t>
+      </w:r>
+      <w:proofErr w:type="spellStart"/>
       <w:r>
         <w:rPr>
           <w:rFonts w:ascii="Consolas" w:hAnsi="Consolas" w:hint="eastAsia"/>
           <w:szCs w:val="21"/>
         </w:rPr>
-        <w:t>计算机图形学加速库提供</w:t>
-      </w:r>
+        <w:t>miniGL</w:t>
+      </w:r>
+      <w:proofErr w:type="spellEnd"/>
+      <w:r>
+        <w:rPr>
+          <w:rFonts w:ascii="Consolas" w:hAnsi="Consolas" w:hint="eastAsia"/>
+          <w:szCs w:val="21"/>
+        </w:rPr>
+        <w:t>计算机图形学加速</w:t>
+      </w:r>
+      <w:proofErr w:type="gramStart"/>
+      <w:r>
+        <w:rPr>
+          <w:rFonts w:ascii="Consolas" w:hAnsi="Consolas" w:hint="eastAsia"/>
+          <w:szCs w:val="21"/>
+        </w:rPr>
+        <w:t>库提供</w:t>
+      </w:r>
+      <w:proofErr w:type="gramEnd"/>
       <w:r>
         <w:rPr>
           <w:rFonts w:ascii="Consolas" w:hAnsi="Consolas" w:hint="eastAsia"/>
@@ -902,6 +920,7 @@
                 <w:szCs w:val="21"/>
               </w:rPr>
             </w:pPr>
+            <w:proofErr w:type="gramStart"/>
             <w:r>
               <w:rPr>
                 <w:rFonts w:ascii="Consolas" w:hAnsi="Consolas" w:hint="eastAsia"/>
@@ -909,6 +928,7 @@
               </w:rPr>
               <w:t>图层支持</w:t>
             </w:r>
+            <w:proofErr w:type="gramEnd"/>
           </w:p>
         </w:tc>
         <w:tc>
@@ -2607,6 +2627,7 @@
                 <w:szCs w:val="21"/>
               </w:rPr>
             </w:pPr>
+            <w:proofErr w:type="gramStart"/>
             <w:r>
               <w:rPr>
                 <w:rFonts w:ascii="Consolas" w:hAnsi="Consolas" w:hint="eastAsia"/>
@@ -2619,7 +2640,15 @@
                 <w:rFonts w:ascii="Consolas" w:hAnsi="Consolas"/>
                 <w:szCs w:val="21"/>
               </w:rPr>
-              <w:t>ask[2]</w:t>
+              <w:t>ask[</w:t>
+            </w:r>
+            <w:proofErr w:type="gramEnd"/>
+            <w:r>
+              <w:rPr>
+                <w:rFonts w:ascii="Consolas" w:hAnsi="Consolas"/>
+                <w:szCs w:val="21"/>
+              </w:rPr>
+              <w:t>2]</w:t>
             </w:r>
           </w:p>
         </w:tc>
@@ -2715,6 +2744,7 @@
                 <w:szCs w:val="21"/>
               </w:rPr>
             </w:pPr>
+            <w:proofErr w:type="gramStart"/>
             <w:r>
               <w:rPr>
                 <w:rFonts w:ascii="Consolas" w:hAnsi="Consolas" w:hint="eastAsia"/>
@@ -2727,7 +2757,15 @@
                 <w:rFonts w:ascii="Consolas" w:hAnsi="Consolas"/>
                 <w:szCs w:val="21"/>
               </w:rPr>
-              <w:t>ask[1:0]</w:t>
+              <w:t>ask[</w:t>
+            </w:r>
+            <w:proofErr w:type="gramEnd"/>
+            <w:r>
+              <w:rPr>
+                <w:rFonts w:ascii="Consolas" w:hAnsi="Consolas"/>
+                <w:szCs w:val="21"/>
+              </w:rPr>
+              <w:t>1:0]</w:t>
             </w:r>
           </w:p>
         </w:tc>
@@ -2868,6 +2906,7 @@
                 <w:szCs w:val="21"/>
               </w:rPr>
             </w:pPr>
+            <w:proofErr w:type="gramStart"/>
             <w:r>
               <w:rPr>
                 <w:rFonts w:ascii="Consolas" w:hAnsi="Consolas" w:hint="eastAsia"/>
@@ -2880,7 +2919,15 @@
                 <w:rFonts w:ascii="Consolas" w:hAnsi="Consolas"/>
                 <w:szCs w:val="21"/>
               </w:rPr>
-              <w:t>ask[4:3]</w:t>
+              <w:t>ask[</w:t>
+            </w:r>
+            <w:proofErr w:type="gramEnd"/>
+            <w:r>
+              <w:rPr>
+                <w:rFonts w:ascii="Consolas" w:hAnsi="Consolas"/>
+                <w:szCs w:val="21"/>
+              </w:rPr>
+              <w:t>4:3]</w:t>
             </w:r>
           </w:p>
         </w:tc>
@@ -3140,7 +3187,21 @@
               <w:rPr>
                 <w:rFonts w:ascii="Consolas" w:hAnsi="Consolas"/>
               </w:rPr>
-              <w:t>FADD16 SD,SS1,SS2</w:t>
+              <w:t xml:space="preserve">FADD16 </w:t>
+            </w:r>
+            <w:proofErr w:type="gramStart"/>
+            <w:r>
+              <w:rPr>
+                <w:rFonts w:ascii="Consolas" w:hAnsi="Consolas"/>
+              </w:rPr>
+              <w:t>SD,SS</w:t>
+            </w:r>
+            <w:proofErr w:type="gramEnd"/>
+            <w:r>
+              <w:rPr>
+                <w:rFonts w:ascii="Consolas" w:hAnsi="Consolas"/>
+              </w:rPr>
+              <w:t>1,SS2</w:t>
             </w:r>
             <w:r>
               <w:rPr>
@@ -3238,7 +3299,21 @@
               <w:rPr>
                 <w:rFonts w:ascii="Consolas" w:hAnsi="Consolas"/>
               </w:rPr>
-              <w:t>FSUB16 SD,SS1,SS2</w:t>
+              <w:t xml:space="preserve">FSUB16 </w:t>
+            </w:r>
+            <w:proofErr w:type="gramStart"/>
+            <w:r>
+              <w:rPr>
+                <w:rFonts w:ascii="Consolas" w:hAnsi="Consolas"/>
+              </w:rPr>
+              <w:t>SD,SS</w:t>
+            </w:r>
+            <w:proofErr w:type="gramEnd"/>
+            <w:r>
+              <w:rPr>
+                <w:rFonts w:ascii="Consolas" w:hAnsi="Consolas"/>
+              </w:rPr>
+              <w:t>1,SS2</w:t>
             </w:r>
           </w:p>
         </w:tc>
@@ -3330,7 +3405,21 @@
               <w:rPr>
                 <w:rFonts w:ascii="Consolas" w:hAnsi="Consolas"/>
               </w:rPr>
-              <w:t>FMUL16 SD,SS1,SS2</w:t>
+              <w:t xml:space="preserve">FMUL16 </w:t>
+            </w:r>
+            <w:proofErr w:type="gramStart"/>
+            <w:r>
+              <w:rPr>
+                <w:rFonts w:ascii="Consolas" w:hAnsi="Consolas"/>
+              </w:rPr>
+              <w:t>SD,SS</w:t>
+            </w:r>
+            <w:proofErr w:type="gramEnd"/>
+            <w:r>
+              <w:rPr>
+                <w:rFonts w:ascii="Consolas" w:hAnsi="Consolas"/>
+              </w:rPr>
+              <w:t>1,SS2</w:t>
             </w:r>
           </w:p>
         </w:tc>
@@ -3355,6 +3444,138 @@
                 <w:rFonts w:ascii="Consolas" w:hAnsi="Consolas"/>
               </w:rPr>
               <w:t>’b00010</w:t>
+            </w:r>
+          </w:p>
+        </w:tc>
+      </w:tr>
+      <w:tr>
+        <w:tc>
+          <w:tcPr>
+            <w:tcW w:w="1223" w:type="dxa"/>
+          </w:tcPr>
+          <w:p>
+            <w:pPr>
+              <w:rPr>
+                <w:rFonts w:ascii="Consolas" w:hAnsi="Consolas" w:hint="eastAsia"/>
+              </w:rPr>
+            </w:pPr>
+            <w:r>
+              <w:rPr>
+                <w:rFonts w:ascii="Consolas" w:hAnsi="Consolas" w:hint="eastAsia"/>
+              </w:rPr>
+              <w:t>S</w:t>
+            </w:r>
+            <w:r>
+              <w:rPr>
+                <w:rFonts w:ascii="Consolas" w:hAnsi="Consolas"/>
+              </w:rPr>
+              <w:t>FDIV16</w:t>
+            </w:r>
+          </w:p>
+        </w:tc>
+        <w:tc>
+          <w:tcPr>
+            <w:tcW w:w="2033" w:type="dxa"/>
+          </w:tcPr>
+          <w:p>
+            <w:pPr>
+              <w:rPr>
+                <w:rFonts w:ascii="Consolas" w:hAnsi="Consolas" w:hint="eastAsia"/>
+              </w:rPr>
+            </w:pPr>
+            <w:r>
+              <w:rPr>
+                <w:rFonts w:ascii="Consolas" w:hAnsi="Consolas" w:hint="eastAsia"/>
+              </w:rPr>
+              <w:t>半精度批量</w:t>
+            </w:r>
+            <w:proofErr w:type="gramStart"/>
+            <w:r>
+              <w:rPr>
+                <w:rFonts w:ascii="Consolas" w:hAnsi="Consolas" w:hint="eastAsia"/>
+              </w:rPr>
+              <w:t>浮点除</w:t>
+            </w:r>
+            <w:proofErr w:type="gramEnd"/>
+          </w:p>
+        </w:tc>
+        <w:tc>
+          <w:tcPr>
+            <w:tcW w:w="3331" w:type="dxa"/>
+          </w:tcPr>
+          <w:p>
+            <w:pPr>
+              <w:rPr>
+                <w:rFonts w:ascii="Consolas" w:hAnsi="Consolas" w:hint="eastAsia"/>
+              </w:rPr>
+            </w:pPr>
+            <w:r>
+              <w:rPr>
+                <w:rFonts w:ascii="Consolas" w:hAnsi="Consolas" w:hint="eastAsia"/>
+              </w:rPr>
+              <w:t>S</w:t>
+            </w:r>
+            <w:r>
+              <w:rPr>
+                <w:rFonts w:ascii="Consolas" w:hAnsi="Consolas"/>
+              </w:rPr>
+              <w:t>F</w:t>
+            </w:r>
+            <w:r>
+              <w:rPr>
+                <w:rFonts w:ascii="Consolas" w:hAnsi="Consolas"/>
+              </w:rPr>
+              <w:t>DIV</w:t>
+            </w:r>
+            <w:r>
+              <w:rPr>
+                <w:rFonts w:ascii="Consolas" w:hAnsi="Consolas"/>
+              </w:rPr>
+              <w:t xml:space="preserve">16 </w:t>
+            </w:r>
+            <w:proofErr w:type="gramStart"/>
+            <w:r>
+              <w:rPr>
+                <w:rFonts w:ascii="Consolas" w:hAnsi="Consolas"/>
+              </w:rPr>
+              <w:t>SD,SS</w:t>
+            </w:r>
+            <w:proofErr w:type="gramEnd"/>
+            <w:r>
+              <w:rPr>
+                <w:rFonts w:ascii="Consolas" w:hAnsi="Consolas"/>
+              </w:rPr>
+              <w:t>1,SS2</w:t>
+            </w:r>
+          </w:p>
+        </w:tc>
+        <w:tc>
+          <w:tcPr>
+            <w:tcW w:w="1709" w:type="dxa"/>
+          </w:tcPr>
+          <w:p>
+            <w:pPr>
+              <w:rPr>
+                <w:rFonts w:ascii="Consolas" w:hAnsi="Consolas" w:hint="eastAsia"/>
+              </w:rPr>
+            </w:pPr>
+            <w:r>
+              <w:rPr>
+                <w:rFonts w:ascii="Consolas" w:hAnsi="Consolas" w:hint="eastAsia"/>
+              </w:rPr>
+              <w:t>5</w:t>
+            </w:r>
+            <w:r>
+              <w:rPr>
+                <w:rFonts w:ascii="Consolas" w:hAnsi="Consolas"/>
+              </w:rPr>
+              <w:t>’b0001</w:t>
+            </w:r>
+            <w:r>
+              <w:rPr>
+                <w:rFonts w:ascii="Consolas" w:hAnsi="Consolas" w:hint="eastAsia"/>
+              </w:rPr>
+              <w:t>1</w:t>
             </w:r>
           </w:p>
         </w:tc>
@@ -4717,7 +4938,21 @@
               <w:rPr>
                 <w:rFonts w:ascii="Consolas" w:hAnsi="Consolas"/>
               </w:rPr>
-              <w:t xml:space="preserve"> SD,SD,R0 </w:t>
+              <w:t xml:space="preserve"> </w:t>
+            </w:r>
+            <w:proofErr w:type="gramStart"/>
+            <w:r>
+              <w:rPr>
+                <w:rFonts w:ascii="Consolas" w:hAnsi="Consolas"/>
+              </w:rPr>
+              <w:t>SD,SD</w:t>
+            </w:r>
+            <w:proofErr w:type="gramEnd"/>
+            <w:r>
+              <w:rPr>
+                <w:rFonts w:ascii="Consolas" w:hAnsi="Consolas"/>
+              </w:rPr>
+              <w:t xml:space="preserve">,R0 </w:t>
             </w:r>
           </w:p>
         </w:tc>
@@ -4743,7 +4978,14 @@
               <w:rPr>
                 <w:rFonts w:ascii="Consolas" w:hAnsi="Consolas"/>
               </w:rPr>
-              <w:t>EROM SD</w:t>
+              <w:t xml:space="preserve">EROM </w:t>
+            </w:r>
+            <w:proofErr w:type="gramStart"/>
+            <w:r>
+              <w:rPr>
+                <w:rFonts w:ascii="Consolas" w:hAnsi="Consolas"/>
+              </w:rPr>
+              <w:t>SD</w:t>
             </w:r>
             <w:r>
               <w:rPr>
@@ -4751,6 +4993,7 @@
               </w:rPr>
               <w:t>,MASK</w:t>
             </w:r>
+            <w:proofErr w:type="gramEnd"/>
           </w:p>
         </w:tc>
         <w:tc>
@@ -4803,7 +5046,21 @@
               <w:rPr>
                 <w:rFonts w:ascii="Consolas" w:hAnsi="Consolas"/>
               </w:rPr>
-              <w:t xml:space="preserve"> SD,SD,R0</w:t>
+              <w:t xml:space="preserve"> </w:t>
+            </w:r>
+            <w:proofErr w:type="gramStart"/>
+            <w:r>
+              <w:rPr>
+                <w:rFonts w:ascii="Consolas" w:hAnsi="Consolas"/>
+              </w:rPr>
+              <w:t>SD,SD</w:t>
+            </w:r>
+            <w:proofErr w:type="gramEnd"/>
+            <w:r>
+              <w:rPr>
+                <w:rFonts w:ascii="Consolas" w:hAnsi="Consolas"/>
+              </w:rPr>
+              <w:t>,R0</w:t>
             </w:r>
             <w:r>
               <w:rPr>
@@ -4895,7 +5152,21 @@
               <w:rPr>
                 <w:rFonts w:ascii="Consolas" w:hAnsi="Consolas"/>
               </w:rPr>
-              <w:t xml:space="preserve"> SD,SD,R0</w:t>
+              <w:t xml:space="preserve"> </w:t>
+            </w:r>
+            <w:proofErr w:type="gramStart"/>
+            <w:r>
+              <w:rPr>
+                <w:rFonts w:ascii="Consolas" w:hAnsi="Consolas"/>
+              </w:rPr>
+              <w:t>SD,SD</w:t>
+            </w:r>
+            <w:proofErr w:type="gramEnd"/>
+            <w:r>
+              <w:rPr>
+                <w:rFonts w:ascii="Consolas" w:hAnsi="Consolas"/>
+              </w:rPr>
+              <w:t>,R0</w:t>
             </w:r>
           </w:p>
         </w:tc>
@@ -4921,7 +5192,14 @@
               <w:rPr>
                 <w:rFonts w:ascii="Consolas" w:hAnsi="Consolas"/>
               </w:rPr>
-              <w:t>OTM SD</w:t>
+              <w:t xml:space="preserve">OTM </w:t>
+            </w:r>
+            <w:proofErr w:type="gramStart"/>
+            <w:r>
+              <w:rPr>
+                <w:rFonts w:ascii="Consolas" w:hAnsi="Consolas"/>
+              </w:rPr>
+              <w:t>SD</w:t>
             </w:r>
             <w:r>
               <w:rPr>
@@ -4929,6 +5207,7 @@
               </w:rPr>
               <w:t>,MASK</w:t>
             </w:r>
+            <w:proofErr w:type="gramEnd"/>
           </w:p>
         </w:tc>
         <w:tc>
@@ -4981,7 +5260,21 @@
               <w:rPr>
                 <w:rFonts w:ascii="Consolas" w:hAnsi="Consolas"/>
               </w:rPr>
-              <w:t xml:space="preserve"> SD,SD,R0</w:t>
+              <w:t xml:space="preserve"> </w:t>
+            </w:r>
+            <w:proofErr w:type="gramStart"/>
+            <w:r>
+              <w:rPr>
+                <w:rFonts w:ascii="Consolas" w:hAnsi="Consolas"/>
+              </w:rPr>
+              <w:t>SD,SD</w:t>
+            </w:r>
+            <w:proofErr w:type="gramEnd"/>
+            <w:r>
+              <w:rPr>
+                <w:rFonts w:ascii="Consolas" w:hAnsi="Consolas"/>
+              </w:rPr>
+              <w:t>,R0</w:t>
             </w:r>
             <w:r>
               <w:rPr>
@@ -5018,7 +5311,6 @@
           <w:sz w:val="24"/>
           <w:szCs w:val="24"/>
         </w:rPr>
-        <w:lastRenderedPageBreak/>
         <w:t>“</w:t>
       </w:r>
       <w:r>
@@ -5395,6 +5687,7 @@
                 <w:szCs w:val="21"/>
               </w:rPr>
             </w:pPr>
+            <w:proofErr w:type="gramStart"/>
             <w:r>
               <w:rPr>
                 <w:rFonts w:ascii="Consolas" w:hAnsi="Consolas" w:hint="eastAsia"/>
@@ -5407,7 +5700,15 @@
                 <w:rFonts w:ascii="Consolas" w:hAnsi="Consolas"/>
                 <w:szCs w:val="21"/>
               </w:rPr>
-              <w:t>ask[2]</w:t>
+              <w:t>ask[</w:t>
+            </w:r>
+            <w:proofErr w:type="gramEnd"/>
+            <w:r>
+              <w:rPr>
+                <w:rFonts w:ascii="Consolas" w:hAnsi="Consolas"/>
+                <w:szCs w:val="21"/>
+              </w:rPr>
+              <w:t>2]</w:t>
             </w:r>
           </w:p>
         </w:tc>
@@ -5496,6 +5797,7 @@
                 <w:szCs w:val="21"/>
               </w:rPr>
             </w:pPr>
+            <w:proofErr w:type="gramStart"/>
             <w:r>
               <w:rPr>
                 <w:rFonts w:ascii="Consolas" w:hAnsi="Consolas" w:hint="eastAsia"/>
@@ -5508,7 +5810,15 @@
                 <w:rFonts w:ascii="Consolas" w:hAnsi="Consolas"/>
                 <w:szCs w:val="21"/>
               </w:rPr>
-              <w:t>ask[1:0]</w:t>
+              <w:t>ask[</w:t>
+            </w:r>
+            <w:proofErr w:type="gramEnd"/>
+            <w:r>
+              <w:rPr>
+                <w:rFonts w:ascii="Consolas" w:hAnsi="Consolas"/>
+                <w:szCs w:val="21"/>
+              </w:rPr>
+              <w:t>1:0]</w:t>
             </w:r>
           </w:p>
         </w:tc>
@@ -5648,6 +5958,7 @@
                 <w:szCs w:val="21"/>
               </w:rPr>
             </w:pPr>
+            <w:proofErr w:type="gramStart"/>
             <w:r>
               <w:rPr>
                 <w:rFonts w:ascii="Consolas" w:hAnsi="Consolas" w:hint="eastAsia"/>
@@ -5660,7 +5971,15 @@
                 <w:rFonts w:ascii="Consolas" w:hAnsi="Consolas"/>
                 <w:szCs w:val="21"/>
               </w:rPr>
-              <w:t>ask[4:3]</w:t>
+              <w:t>ask[</w:t>
+            </w:r>
+            <w:proofErr w:type="gramEnd"/>
+            <w:r>
+              <w:rPr>
+                <w:rFonts w:ascii="Consolas" w:hAnsi="Consolas"/>
+                <w:szCs w:val="21"/>
+              </w:rPr>
+              <w:t>4:3]</w:t>
             </w:r>
           </w:p>
         </w:tc>
@@ -5834,7 +6153,21 @@
               <w:rPr>
                 <w:rFonts w:ascii="Consolas" w:hAnsi="Consolas"/>
               </w:rPr>
-              <w:t>FADD16 SD,SS1,SS2</w:t>
+              <w:t xml:space="preserve">FADD16 </w:t>
+            </w:r>
+            <w:proofErr w:type="gramStart"/>
+            <w:r>
+              <w:rPr>
+                <w:rFonts w:ascii="Consolas" w:hAnsi="Consolas"/>
+              </w:rPr>
+              <w:t>SD,SS</w:t>
+            </w:r>
+            <w:proofErr w:type="gramEnd"/>
+            <w:r>
+              <w:rPr>
+                <w:rFonts w:ascii="Consolas" w:hAnsi="Consolas"/>
+              </w:rPr>
+              <w:t>1,SS2</w:t>
             </w:r>
             <w:r>
               <w:rPr>
@@ -6452,6 +6785,7 @@
                 <w:rFonts w:ascii="Consolas" w:hAnsi="Consolas"/>
               </w:rPr>
             </w:pPr>
+            <w:proofErr w:type="gramStart"/>
             <w:r>
               <w:rPr>
                 <w:rFonts w:ascii="Consolas" w:hAnsi="Consolas" w:hint="eastAsia"/>
@@ -6462,7 +6796,14 @@
               <w:rPr>
                 <w:rFonts w:ascii="Consolas" w:hAnsi="Consolas"/>
               </w:rPr>
-              <w:t>(0)</w:t>
+              <w:t>(</w:t>
+            </w:r>
+            <w:proofErr w:type="gramEnd"/>
+            <w:r>
+              <w:rPr>
+                <w:rFonts w:ascii="Consolas" w:hAnsi="Consolas"/>
+              </w:rPr>
+              <w:t>0)</w:t>
             </w:r>
           </w:p>
         </w:tc>
@@ -6632,6 +6973,7 @@
                 <w:rFonts w:ascii="Consolas" w:hAnsi="Consolas"/>
               </w:rPr>
             </w:pPr>
+            <w:proofErr w:type="gramStart"/>
             <w:r>
               <w:rPr>
                 <w:rFonts w:ascii="Consolas" w:hAnsi="Consolas" w:hint="eastAsia"/>
@@ -6642,7 +6984,14 @@
               <w:rPr>
                 <w:rFonts w:ascii="Consolas" w:hAnsi="Consolas"/>
               </w:rPr>
-              <w:t>(0)</w:t>
+              <w:t>(</w:t>
+            </w:r>
+            <w:proofErr w:type="gramEnd"/>
+            <w:r>
+              <w:rPr>
+                <w:rFonts w:ascii="Consolas" w:hAnsi="Consolas"/>
+              </w:rPr>
+              <w:t>0)</w:t>
             </w:r>
           </w:p>
         </w:tc>
@@ -6765,7 +7114,7 @@
     <w:p>
       <w:pPr>
         <w:rPr>
-          <w:rFonts w:ascii="Consolas" w:hAnsi="Consolas" w:hint="eastAsia"/>
+          <w:rFonts w:ascii="Consolas" w:hAnsi="Consolas"/>
         </w:rPr>
       </w:pPr>
       <w:r>
@@ -7018,7 +7367,7 @@
     <w:p>
       <w:pPr>
         <w:rPr>
-          <w:rFonts w:ascii="Consolas" w:hAnsi="Consolas" w:hint="eastAsia"/>
+          <w:rFonts w:ascii="Consolas" w:hAnsi="Consolas"/>
         </w:rPr>
       </w:pPr>
     </w:p>
@@ -7662,6 +8011,7 @@
                 <w:rFonts w:ascii="Consolas" w:hAnsi="Consolas"/>
               </w:rPr>
             </w:pPr>
+            <w:proofErr w:type="gramStart"/>
             <w:r>
               <w:rPr>
                 <w:rFonts w:ascii="Consolas" w:hAnsi="Consolas" w:hint="eastAsia"/>
@@ -7672,7 +8022,14 @@
               <w:rPr>
                 <w:rFonts w:ascii="Consolas" w:hAnsi="Consolas"/>
               </w:rPr>
-              <w:t>(0)</w:t>
+              <w:t>(</w:t>
+            </w:r>
+            <w:proofErr w:type="gramEnd"/>
+            <w:r>
+              <w:rPr>
+                <w:rFonts w:ascii="Consolas" w:hAnsi="Consolas"/>
+              </w:rPr>
+              <w:t>0)</w:t>
             </w:r>
           </w:p>
         </w:tc>
@@ -7687,6 +8044,7 @@
                 <w:rFonts w:ascii="Consolas" w:hAnsi="Consolas"/>
               </w:rPr>
             </w:pPr>
+            <w:proofErr w:type="gramStart"/>
             <w:r>
               <w:rPr>
                 <w:rFonts w:ascii="Consolas" w:hAnsi="Consolas" w:hint="eastAsia"/>
@@ -7697,7 +8055,14 @@
               <w:rPr>
                 <w:rFonts w:ascii="Consolas" w:hAnsi="Consolas"/>
               </w:rPr>
-              <w:t>(0)</w:t>
+              <w:t>(</w:t>
+            </w:r>
+            <w:proofErr w:type="gramEnd"/>
+            <w:r>
+              <w:rPr>
+                <w:rFonts w:ascii="Consolas" w:hAnsi="Consolas"/>
+              </w:rPr>
+              <w:t>0)</w:t>
             </w:r>
           </w:p>
         </w:tc>
@@ -7845,6 +8210,7 @@
                 <w:rFonts w:ascii="Consolas" w:hAnsi="Consolas"/>
               </w:rPr>
             </w:pPr>
+            <w:proofErr w:type="gramStart"/>
             <w:r>
               <w:rPr>
                 <w:rFonts w:ascii="Consolas" w:hAnsi="Consolas" w:hint="eastAsia"/>
@@ -7855,7 +8221,14 @@
               <w:rPr>
                 <w:rFonts w:ascii="Consolas" w:hAnsi="Consolas"/>
               </w:rPr>
-              <w:t>(0)</w:t>
+              <w:t>(</w:t>
+            </w:r>
+            <w:proofErr w:type="gramEnd"/>
+            <w:r>
+              <w:rPr>
+                <w:rFonts w:ascii="Consolas" w:hAnsi="Consolas"/>
+              </w:rPr>
+              <w:t>0)</w:t>
             </w:r>
           </w:p>
         </w:tc>
@@ -7870,6 +8243,7 @@
                 <w:rFonts w:ascii="Consolas" w:hAnsi="Consolas"/>
               </w:rPr>
             </w:pPr>
+            <w:proofErr w:type="gramStart"/>
             <w:r>
               <w:rPr>
                 <w:rFonts w:ascii="Consolas" w:hAnsi="Consolas" w:hint="eastAsia"/>
@@ -7880,7 +8254,14 @@
               <w:rPr>
                 <w:rFonts w:ascii="Consolas" w:hAnsi="Consolas"/>
               </w:rPr>
-              <w:t>(0)</w:t>
+              <w:t>(</w:t>
+            </w:r>
+            <w:proofErr w:type="gramEnd"/>
+            <w:r>
+              <w:rPr>
+                <w:rFonts w:ascii="Consolas" w:hAnsi="Consolas"/>
+              </w:rPr>
+              <w:t>0)</w:t>
             </w:r>
           </w:p>
         </w:tc>
@@ -8026,6 +8407,7 @@
                 <w:rFonts w:ascii="Consolas" w:hAnsi="Consolas"/>
               </w:rPr>
             </w:pPr>
+            <w:proofErr w:type="gramStart"/>
             <w:r>
               <w:rPr>
                 <w:rFonts w:ascii="Consolas" w:hAnsi="Consolas" w:hint="eastAsia"/>
@@ -8036,7 +8418,14 @@
               <w:rPr>
                 <w:rFonts w:ascii="Consolas" w:hAnsi="Consolas"/>
               </w:rPr>
-              <w:t>(0)</w:t>
+              <w:t>(</w:t>
+            </w:r>
+            <w:proofErr w:type="gramEnd"/>
+            <w:r>
+              <w:rPr>
+                <w:rFonts w:ascii="Consolas" w:hAnsi="Consolas"/>
+              </w:rPr>
+              <w:t>0)</w:t>
             </w:r>
           </w:p>
         </w:tc>
@@ -8189,6 +8578,7 @@
                 <w:rFonts w:ascii="Consolas" w:hAnsi="Consolas"/>
               </w:rPr>
             </w:pPr>
+            <w:proofErr w:type="gramStart"/>
             <w:r>
               <w:rPr>
                 <w:rFonts w:ascii="Consolas" w:hAnsi="Consolas" w:hint="eastAsia"/>
@@ -8199,7 +8589,14 @@
               <w:rPr>
                 <w:rFonts w:ascii="Consolas" w:hAnsi="Consolas"/>
               </w:rPr>
-              <w:t>(0)</w:t>
+              <w:t>(</w:t>
+            </w:r>
+            <w:proofErr w:type="gramEnd"/>
+            <w:r>
+              <w:rPr>
+                <w:rFonts w:ascii="Consolas" w:hAnsi="Consolas"/>
+              </w:rPr>
+              <w:t>0)</w:t>
             </w:r>
           </w:p>
         </w:tc>
@@ -8363,6 +8760,7 @@
                 <w:rFonts w:ascii="Consolas" w:hAnsi="Consolas"/>
               </w:rPr>
             </w:pPr>
+            <w:proofErr w:type="gramStart"/>
             <w:r>
               <w:rPr>
                 <w:rFonts w:ascii="Consolas" w:hAnsi="Consolas" w:hint="eastAsia"/>
@@ -8373,7 +8771,14 @@
               <w:rPr>
                 <w:rFonts w:ascii="Consolas" w:hAnsi="Consolas"/>
               </w:rPr>
-              <w:t>(0)</w:t>
+              <w:t>(</w:t>
+            </w:r>
+            <w:proofErr w:type="gramEnd"/>
+            <w:r>
+              <w:rPr>
+                <w:rFonts w:ascii="Consolas" w:hAnsi="Consolas"/>
+              </w:rPr>
+              <w:t>0)</w:t>
             </w:r>
           </w:p>
         </w:tc>
@@ -8525,6 +8930,7 @@
                 <w:rFonts w:ascii="Consolas" w:hAnsi="Consolas"/>
               </w:rPr>
             </w:pPr>
+            <w:proofErr w:type="gramStart"/>
             <w:r>
               <w:rPr>
                 <w:rFonts w:ascii="Consolas" w:hAnsi="Consolas" w:hint="eastAsia"/>
@@ -8535,7 +8941,14 @@
               <w:rPr>
                 <w:rFonts w:ascii="Consolas" w:hAnsi="Consolas"/>
               </w:rPr>
-              <w:t>(0)</w:t>
+              <w:t>(</w:t>
+            </w:r>
+            <w:proofErr w:type="gramEnd"/>
+            <w:r>
+              <w:rPr>
+                <w:rFonts w:ascii="Consolas" w:hAnsi="Consolas"/>
+              </w:rPr>
+              <w:t>0)</w:t>
             </w:r>
           </w:p>
         </w:tc>
@@ -8706,6 +9119,7 @@
                 <w:rFonts w:ascii="Consolas" w:hAnsi="Consolas"/>
               </w:rPr>
             </w:pPr>
+            <w:proofErr w:type="gramStart"/>
             <w:r>
               <w:rPr>
                 <w:rFonts w:ascii="Consolas" w:hAnsi="Consolas" w:hint="eastAsia"/>
@@ -8716,7 +9130,14 @@
               <w:rPr>
                 <w:rFonts w:ascii="Consolas" w:hAnsi="Consolas"/>
               </w:rPr>
-              <w:t>(0)</w:t>
+              <w:t>(</w:t>
+            </w:r>
+            <w:proofErr w:type="gramEnd"/>
+            <w:r>
+              <w:rPr>
+                <w:rFonts w:ascii="Consolas" w:hAnsi="Consolas"/>
+              </w:rPr>
+              <w:t>0)</w:t>
             </w:r>
           </w:p>
         </w:tc>
@@ -8875,6 +9296,7 @@
                 <w:rFonts w:ascii="Consolas" w:hAnsi="Consolas"/>
               </w:rPr>
             </w:pPr>
+            <w:proofErr w:type="gramStart"/>
             <w:r>
               <w:rPr>
                 <w:rFonts w:ascii="Consolas" w:hAnsi="Consolas" w:hint="eastAsia"/>
@@ -8885,7 +9307,14 @@
               <w:rPr>
                 <w:rFonts w:ascii="Consolas" w:hAnsi="Consolas"/>
               </w:rPr>
-              <w:t>(0)</w:t>
+              <w:t>(</w:t>
+            </w:r>
+            <w:proofErr w:type="gramEnd"/>
+            <w:r>
+              <w:rPr>
+                <w:rFonts w:ascii="Consolas" w:hAnsi="Consolas"/>
+              </w:rPr>
+              <w:t>0)</w:t>
             </w:r>
           </w:p>
         </w:tc>
@@ -9055,6 +9484,7 @@
                 <w:rFonts w:ascii="Consolas" w:hAnsi="Consolas"/>
               </w:rPr>
             </w:pPr>
+            <w:proofErr w:type="gramStart"/>
             <w:r>
               <w:rPr>
                 <w:rFonts w:ascii="Consolas" w:hAnsi="Consolas" w:hint="eastAsia"/>
@@ -9065,7 +9495,14 @@
               <w:rPr>
                 <w:rFonts w:ascii="Consolas" w:hAnsi="Consolas"/>
               </w:rPr>
-              <w:t>(0)</w:t>
+              <w:t>(</w:t>
+            </w:r>
+            <w:proofErr w:type="gramEnd"/>
+            <w:r>
+              <w:rPr>
+                <w:rFonts w:ascii="Consolas" w:hAnsi="Consolas"/>
+              </w:rPr>
+              <w:t>0)</w:t>
             </w:r>
           </w:p>
         </w:tc>
@@ -9235,6 +9672,7 @@
                 <w:rFonts w:ascii="Consolas" w:hAnsi="Consolas"/>
               </w:rPr>
             </w:pPr>
+            <w:proofErr w:type="gramStart"/>
             <w:r>
               <w:rPr>
                 <w:rFonts w:ascii="Consolas" w:hAnsi="Consolas" w:hint="eastAsia"/>
@@ -9245,7 +9683,14 @@
               <w:rPr>
                 <w:rFonts w:ascii="Consolas" w:hAnsi="Consolas"/>
               </w:rPr>
-              <w:t>(0)</w:t>
+              <w:t>(</w:t>
+            </w:r>
+            <w:proofErr w:type="gramEnd"/>
+            <w:r>
+              <w:rPr>
+                <w:rFonts w:ascii="Consolas" w:hAnsi="Consolas"/>
+              </w:rPr>
+              <w:t>0)</w:t>
             </w:r>
           </w:p>
         </w:tc>
@@ -9415,6 +9860,7 @@
                 <w:rFonts w:ascii="Consolas" w:hAnsi="Consolas"/>
               </w:rPr>
             </w:pPr>
+            <w:proofErr w:type="gramStart"/>
             <w:r>
               <w:rPr>
                 <w:rFonts w:ascii="Consolas" w:hAnsi="Consolas" w:hint="eastAsia"/>
@@ -9425,7 +9871,14 @@
               <w:rPr>
                 <w:rFonts w:ascii="Consolas" w:hAnsi="Consolas"/>
               </w:rPr>
-              <w:t>(0)</w:t>
+              <w:t>(</w:t>
+            </w:r>
+            <w:proofErr w:type="gramEnd"/>
+            <w:r>
+              <w:rPr>
+                <w:rFonts w:ascii="Consolas" w:hAnsi="Consolas"/>
+              </w:rPr>
+              <w:t>0)</w:t>
             </w:r>
           </w:p>
         </w:tc>
@@ -9745,7 +10198,21 @@
               <w:rPr>
                 <w:rFonts w:ascii="Consolas" w:hAnsi="Consolas" w:hint="eastAsia"/>
               </w:rPr>
-              <w:t>批量浮点化整数</w:t>
+              <w:t>批量</w:t>
+            </w:r>
+            <w:proofErr w:type="gramStart"/>
+            <w:r>
+              <w:rPr>
+                <w:rFonts w:ascii="Consolas" w:hAnsi="Consolas" w:hint="eastAsia"/>
+              </w:rPr>
+              <w:t>浮点化</w:t>
+            </w:r>
+            <w:proofErr w:type="gramEnd"/>
+            <w:r>
+              <w:rPr>
+                <w:rFonts w:ascii="Consolas" w:hAnsi="Consolas" w:hint="eastAsia"/>
+              </w:rPr>
+              <w:t>整数</w:t>
             </w:r>
           </w:p>
         </w:tc>
@@ -9769,8 +10236,16 @@
               <w:rPr>
                 <w:rFonts w:ascii="Consolas" w:hAnsi="Consolas"/>
               </w:rPr>
-              <w:t>FTI SD,SS</w:t>
-            </w:r>
+              <w:t xml:space="preserve">FTI </w:t>
+            </w:r>
+            <w:proofErr w:type="gramStart"/>
+            <w:r>
+              <w:rPr>
+                <w:rFonts w:ascii="Consolas" w:hAnsi="Consolas"/>
+              </w:rPr>
+              <w:t>SD,SS</w:t>
+            </w:r>
+            <w:proofErr w:type="gramEnd"/>
             <w:r>
               <w:rPr>
                 <w:rFonts w:ascii="Consolas" w:hAnsi="Consolas"/>
@@ -9874,8 +10349,16 @@
               <w:rPr>
                 <w:rFonts w:ascii="Consolas" w:hAnsi="Consolas"/>
               </w:rPr>
-              <w:t>ITF SD,SS</w:t>
-            </w:r>
+              <w:t xml:space="preserve">ITF </w:t>
+            </w:r>
+            <w:proofErr w:type="gramStart"/>
+            <w:r>
+              <w:rPr>
+                <w:rFonts w:ascii="Consolas" w:hAnsi="Consolas"/>
+              </w:rPr>
+              <w:t>SD,SS</w:t>
+            </w:r>
+            <w:proofErr w:type="gramEnd"/>
             <w:r>
               <w:rPr>
                 <w:rFonts w:ascii="Consolas" w:hAnsi="Consolas"/>
@@ -10011,7 +10494,21 @@
               <w:rPr>
                 <w:rFonts w:ascii="Consolas" w:hAnsi="Consolas"/>
               </w:rPr>
-              <w:t>MAXI SD,SS1,SS2</w:t>
+              <w:t xml:space="preserve">MAXI </w:t>
+            </w:r>
+            <w:proofErr w:type="gramStart"/>
+            <w:r>
+              <w:rPr>
+                <w:rFonts w:ascii="Consolas" w:hAnsi="Consolas"/>
+              </w:rPr>
+              <w:t>SD,SS</w:t>
+            </w:r>
+            <w:proofErr w:type="gramEnd"/>
+            <w:r>
+              <w:rPr>
+                <w:rFonts w:ascii="Consolas" w:hAnsi="Consolas"/>
+              </w:rPr>
+              <w:t>1,SS2</w:t>
             </w:r>
           </w:p>
         </w:tc>
@@ -13038,7 +13535,21 @@
               <w:rPr>
                 <w:rFonts w:ascii="Consolas" w:hAnsi="Consolas"/>
               </w:rPr>
-              <w:t>TF FD,SS,LANE</w:t>
+              <w:t xml:space="preserve">TF </w:t>
+            </w:r>
+            <w:proofErr w:type="gramStart"/>
+            <w:r>
+              <w:rPr>
+                <w:rFonts w:ascii="Consolas" w:hAnsi="Consolas"/>
+              </w:rPr>
+              <w:t>FD,SS</w:t>
+            </w:r>
+            <w:proofErr w:type="gramEnd"/>
+            <w:r>
+              <w:rPr>
+                <w:rFonts w:ascii="Consolas" w:hAnsi="Consolas"/>
+              </w:rPr>
+              <w:t>,LANE</w:t>
             </w:r>
           </w:p>
         </w:tc>
@@ -13138,7 +13649,21 @@
               <w:rPr>
                 <w:rFonts w:ascii="Consolas" w:hAnsi="Consolas"/>
               </w:rPr>
-              <w:t>SLTI RD,SS,LANE</w:t>
+              <w:t xml:space="preserve">SLTI </w:t>
+            </w:r>
+            <w:proofErr w:type="gramStart"/>
+            <w:r>
+              <w:rPr>
+                <w:rFonts w:ascii="Consolas" w:hAnsi="Consolas"/>
+              </w:rPr>
+              <w:t>RD,SS</w:t>
+            </w:r>
+            <w:proofErr w:type="gramEnd"/>
+            <w:r>
+              <w:rPr>
+                <w:rFonts w:ascii="Consolas" w:hAnsi="Consolas"/>
+              </w:rPr>
+              <w:t>,LANE</w:t>
             </w:r>
           </w:p>
         </w:tc>
@@ -13213,7 +13738,21 @@
               <w:rPr>
                 <w:rFonts w:ascii="Consolas" w:hAnsi="Consolas"/>
               </w:rPr>
-              <w:t>SITL SD,RS,LANE</w:t>
+              <w:t xml:space="preserve">SITL </w:t>
+            </w:r>
+            <w:proofErr w:type="gramStart"/>
+            <w:r>
+              <w:rPr>
+                <w:rFonts w:ascii="Consolas" w:hAnsi="Consolas"/>
+              </w:rPr>
+              <w:t>SD,RS</w:t>
+            </w:r>
+            <w:proofErr w:type="gramEnd"/>
+            <w:r>
+              <w:rPr>
+                <w:rFonts w:ascii="Consolas" w:hAnsi="Consolas"/>
+              </w:rPr>
+              <w:t>,LANE</w:t>
             </w:r>
           </w:p>
         </w:tc>
@@ -13288,7 +13827,21 @@
               <w:rPr>
                 <w:rFonts w:ascii="Consolas" w:hAnsi="Consolas"/>
               </w:rPr>
-              <w:t>SFTL SD,FS,LANE</w:t>
+              <w:t xml:space="preserve">SFTL </w:t>
+            </w:r>
+            <w:proofErr w:type="gramStart"/>
+            <w:r>
+              <w:rPr>
+                <w:rFonts w:ascii="Consolas" w:hAnsi="Consolas"/>
+              </w:rPr>
+              <w:t>SD,FS</w:t>
+            </w:r>
+            <w:proofErr w:type="gramEnd"/>
+            <w:r>
+              <w:rPr>
+                <w:rFonts w:ascii="Consolas" w:hAnsi="Consolas"/>
+              </w:rPr>
+              <w:t>,LANE</w:t>
             </w:r>
           </w:p>
         </w:tc>
@@ -13369,7 +13922,21 @@
               <w:rPr>
                 <w:rFonts w:ascii="Consolas" w:hAnsi="Consolas"/>
               </w:rPr>
-              <w:t>TF FD,SS,IMM</w:t>
+              <w:t xml:space="preserve">TF </w:t>
+            </w:r>
+            <w:proofErr w:type="gramStart"/>
+            <w:r>
+              <w:rPr>
+                <w:rFonts w:ascii="Consolas" w:hAnsi="Consolas"/>
+              </w:rPr>
+              <w:t>FD,SS</w:t>
+            </w:r>
+            <w:proofErr w:type="gramEnd"/>
+            <w:r>
+              <w:rPr>
+                <w:rFonts w:ascii="Consolas" w:hAnsi="Consolas"/>
+              </w:rPr>
+              <w:t>,IMM</w:t>
             </w:r>
           </w:p>
         </w:tc>
@@ -13444,7 +14011,21 @@
               <w:rPr>
                 <w:rFonts w:ascii="Consolas" w:hAnsi="Consolas"/>
               </w:rPr>
-              <w:t>SLTI RD,SS,IMM</w:t>
+              <w:t xml:space="preserve">SLTI </w:t>
+            </w:r>
+            <w:proofErr w:type="gramStart"/>
+            <w:r>
+              <w:rPr>
+                <w:rFonts w:ascii="Consolas" w:hAnsi="Consolas"/>
+              </w:rPr>
+              <w:t>RD,SS</w:t>
+            </w:r>
+            <w:proofErr w:type="gramEnd"/>
+            <w:r>
+              <w:rPr>
+                <w:rFonts w:ascii="Consolas" w:hAnsi="Consolas"/>
+              </w:rPr>
+              <w:t>,IMM</w:t>
             </w:r>
           </w:p>
         </w:tc>
@@ -13519,7 +14100,21 @@
               <w:rPr>
                 <w:rFonts w:ascii="Consolas" w:hAnsi="Consolas"/>
               </w:rPr>
-              <w:t>SITL SD,RS,IMM</w:t>
+              <w:t xml:space="preserve">SITL </w:t>
+            </w:r>
+            <w:proofErr w:type="gramStart"/>
+            <w:r>
+              <w:rPr>
+                <w:rFonts w:ascii="Consolas" w:hAnsi="Consolas"/>
+              </w:rPr>
+              <w:t>SD,RS</w:t>
+            </w:r>
+            <w:proofErr w:type="gramEnd"/>
+            <w:r>
+              <w:rPr>
+                <w:rFonts w:ascii="Consolas" w:hAnsi="Consolas"/>
+              </w:rPr>
+              <w:t>,IMM</w:t>
             </w:r>
           </w:p>
         </w:tc>
@@ -13594,7 +14189,21 @@
               <w:rPr>
                 <w:rFonts w:ascii="Consolas" w:hAnsi="Consolas"/>
               </w:rPr>
-              <w:t>SFTL SD,FS,IMM</w:t>
+              <w:t xml:space="preserve">SFTL </w:t>
+            </w:r>
+            <w:proofErr w:type="gramStart"/>
+            <w:r>
+              <w:rPr>
+                <w:rFonts w:ascii="Consolas" w:hAnsi="Consolas"/>
+              </w:rPr>
+              <w:t>SD,FS</w:t>
+            </w:r>
+            <w:proofErr w:type="gramEnd"/>
+            <w:r>
+              <w:rPr>
+                <w:rFonts w:ascii="Consolas" w:hAnsi="Consolas"/>
+              </w:rPr>
+              <w:t>,IMM</w:t>
             </w:r>
           </w:p>
         </w:tc>
@@ -13623,8 +14232,16 @@
         <w:rPr>
           <w:rFonts w:ascii="Consolas" w:hAnsi="Consolas" w:hint="eastAsia"/>
         </w:rPr>
-        <w:t>对整数指令，取低</w:t>
-      </w:r>
+        <w:t>对整数指令，</w:t>
+      </w:r>
+      <w:proofErr w:type="gramStart"/>
+      <w:r>
+        <w:rPr>
+          <w:rFonts w:ascii="Consolas" w:hAnsi="Consolas" w:hint="eastAsia"/>
+        </w:rPr>
+        <w:t>取低</w:t>
+      </w:r>
+      <w:proofErr w:type="gramEnd"/>
       <w:r>
         <w:rPr>
           <w:rFonts w:ascii="Consolas" w:hAnsi="Consolas" w:hint="eastAsia"/>
@@ -13930,19 +14547,7 @@
               <w:rPr>
                 <w:rFonts w:ascii="Consolas" w:hAnsi="Consolas"/>
               </w:rPr>
-              <w:t>11:</w:t>
-            </w:r>
-            <w:r>
-              <w:rPr>
-                <w:rFonts w:ascii="Consolas" w:hAnsi="Consolas"/>
-              </w:rPr>
-              <w:t>8</w:t>
-            </w:r>
-            <w:r>
-              <w:rPr>
-                <w:rFonts w:ascii="Consolas" w:hAnsi="Consolas"/>
-              </w:rPr>
-              <w:t>]</w:t>
+              <w:t>11:8]</w:t>
             </w:r>
           </w:p>
         </w:tc>
@@ -13967,13 +14572,7 @@
               <w:rPr>
                 <w:rFonts w:ascii="Consolas" w:hAnsi="Consolas"/>
               </w:rPr>
-              <w:t>6</w:t>
-            </w:r>
-            <w:r>
-              <w:rPr>
-                <w:rFonts w:ascii="Consolas" w:hAnsi="Consolas"/>
-              </w:rPr>
-              <w:t>:0]</w:t>
+              <w:t>6:0]</w:t>
             </w:r>
           </w:p>
         </w:tc>
@@ -13989,7 +14588,7 @@
             <w:pPr>
               <w:jc w:val="left"/>
               <w:rPr>
-                <w:rFonts w:ascii="Consolas" w:hAnsi="Consolas" w:hint="eastAsia"/>
+                <w:rFonts w:ascii="Consolas" w:hAnsi="Consolas"/>
               </w:rPr>
             </w:pPr>
             <w:r>
@@ -14042,12 +14641,14 @@
               </w:rPr>
               <w:t>7</w:t>
             </w:r>
+            <w:proofErr w:type="gramStart"/>
             <w:r>
               <w:rPr>
                 <w:rFonts w:ascii="Consolas" w:hAnsi="Consolas" w:hint="eastAsia"/>
               </w:rPr>
               <w:t>‘</w:t>
             </w:r>
+            <w:proofErr w:type="gramEnd"/>
             <w:r>
               <w:rPr>
                 <w:rFonts w:ascii="Consolas" w:hAnsi="Consolas" w:hint="eastAsia"/>
@@ -14229,7 +14830,7 @@
           <w:p>
             <w:pPr>
               <w:rPr>
-                <w:rFonts w:ascii="Consolas" w:hAnsi="Consolas" w:hint="eastAsia"/>
+                <w:rFonts w:ascii="Consolas" w:hAnsi="Consolas"/>
               </w:rPr>
             </w:pPr>
             <w:r>
@@ -14267,7 +14868,7 @@
           <w:p>
             <w:pPr>
               <w:rPr>
-                <w:rFonts w:ascii="Consolas" w:hAnsi="Consolas" w:hint="eastAsia"/>
+                <w:rFonts w:ascii="Consolas" w:hAnsi="Consolas"/>
               </w:rPr>
             </w:pPr>
             <w:r>
@@ -14276,12 +14877,14 @@
               </w:rPr>
               <w:t>7</w:t>
             </w:r>
+            <w:proofErr w:type="gramStart"/>
             <w:r>
               <w:rPr>
                 <w:rFonts w:ascii="Consolas" w:hAnsi="Consolas" w:hint="eastAsia"/>
               </w:rPr>
               <w:t>‘</w:t>
             </w:r>
+            <w:proofErr w:type="gramEnd"/>
             <w:r>
               <w:rPr>
                 <w:rFonts w:ascii="Consolas" w:hAnsi="Consolas" w:hint="eastAsia"/>
@@ -14364,9 +14967,10 @@
           <w:p>
             <w:pPr>
               <w:rPr>
-                <w:rFonts w:ascii="Consolas" w:hAnsi="Consolas" w:hint="eastAsia"/>
-              </w:rPr>
-            </w:pPr>
+                <w:rFonts w:ascii="Consolas" w:hAnsi="Consolas"/>
+              </w:rPr>
+            </w:pPr>
+            <w:proofErr w:type="gramStart"/>
             <w:r>
               <w:rPr>
                 <w:rFonts w:ascii="Consolas" w:hAnsi="Consolas" w:hint="eastAsia"/>
@@ -14385,6 +14989,7 @@
               </w:rPr>
               <w:t>[</w:t>
             </w:r>
+            <w:proofErr w:type="gramEnd"/>
             <w:r>
               <w:rPr>
                 <w:rFonts w:ascii="Consolas" w:hAnsi="Consolas"/>
@@ -14400,7 +15005,7 @@
           <w:p>
             <w:pPr>
               <w:rPr>
-                <w:rFonts w:ascii="Consolas" w:hAnsi="Consolas" w:hint="eastAsia"/>
+                <w:rFonts w:ascii="Consolas" w:hAnsi="Consolas"/>
               </w:rPr>
             </w:pPr>
           </w:p>
@@ -14415,7 +15020,7 @@
           <w:p>
             <w:pPr>
               <w:rPr>
-                <w:rFonts w:ascii="Consolas" w:hAnsi="Consolas" w:hint="eastAsia"/>
+                <w:rFonts w:ascii="Consolas" w:hAnsi="Consolas"/>
               </w:rPr>
             </w:pPr>
             <w:r>
@@ -14447,7 +15052,7 @@
           <w:p>
             <w:pPr>
               <w:rPr>
-                <w:rFonts w:ascii="Consolas" w:hAnsi="Consolas" w:hint="eastAsia"/>
+                <w:rFonts w:ascii="Consolas" w:hAnsi="Consolas"/>
               </w:rPr>
             </w:pPr>
             <w:r>
@@ -14456,12 +15061,14 @@
               </w:rPr>
               <w:t>7</w:t>
             </w:r>
+            <w:proofErr w:type="gramStart"/>
             <w:r>
               <w:rPr>
                 <w:rFonts w:ascii="Consolas" w:hAnsi="Consolas" w:hint="eastAsia"/>
               </w:rPr>
               <w:t>‘</w:t>
             </w:r>
+            <w:proofErr w:type="gramEnd"/>
             <w:r>
               <w:rPr>
                 <w:rFonts w:ascii="Consolas" w:hAnsi="Consolas" w:hint="eastAsia"/>
@@ -14574,7 +15181,7 @@
           <w:p>
             <w:pPr>
               <w:rPr>
-                <w:rFonts w:ascii="Consolas" w:hAnsi="Consolas" w:hint="eastAsia"/>
+                <w:rFonts w:ascii="Consolas" w:hAnsi="Consolas"/>
               </w:rPr>
             </w:pPr>
           </w:p>
@@ -14588,7 +15195,7 @@
           <w:p>
             <w:pPr>
               <w:rPr>
-                <w:rFonts w:ascii="Consolas" w:hAnsi="Consolas" w:hint="eastAsia"/>
+                <w:rFonts w:ascii="Consolas" w:hAnsi="Consolas"/>
               </w:rPr>
             </w:pPr>
           </w:p>
@@ -14679,7 +15286,7 @@
           <w:p>
             <w:pPr>
               <w:rPr>
-                <w:rFonts w:ascii="Consolas" w:hAnsi="Consolas" w:hint="eastAsia"/>
+                <w:rFonts w:ascii="Consolas" w:hAnsi="Consolas"/>
               </w:rPr>
             </w:pPr>
           </w:p>
@@ -14693,7 +15300,7 @@
           <w:p>
             <w:pPr>
               <w:rPr>
-                <w:rFonts w:ascii="Consolas" w:hAnsi="Consolas" w:hint="eastAsia"/>
+                <w:rFonts w:ascii="Consolas" w:hAnsi="Consolas"/>
               </w:rPr>
             </w:pPr>
           </w:p>
@@ -14784,7 +15391,7 @@
           <w:p>
             <w:pPr>
               <w:rPr>
-                <w:rFonts w:ascii="Consolas" w:hAnsi="Consolas" w:hint="eastAsia"/>
+                <w:rFonts w:ascii="Consolas" w:hAnsi="Consolas"/>
               </w:rPr>
             </w:pPr>
           </w:p>
@@ -14794,7 +15401,7 @@
     <w:p>
       <w:pPr>
         <w:rPr>
-          <w:rFonts w:ascii="Consolas" w:hAnsi="Consolas" w:hint="eastAsia"/>
+          <w:rFonts w:ascii="Consolas" w:hAnsi="Consolas"/>
         </w:rPr>
       </w:pPr>
     </w:p>
@@ -15164,6 +15771,7 @@
                 <w:szCs w:val="18"/>
               </w:rPr>
             </w:pPr>
+            <w:proofErr w:type="gramStart"/>
             <w:r>
               <w:rPr>
                 <w:rFonts w:ascii="Consolas" w:hAnsi="Consolas" w:hint="eastAsia"/>
@@ -15178,7 +15786,16 @@
                 <w:sz w:val="18"/>
                 <w:szCs w:val="18"/>
               </w:rPr>
-              <w:t>MM[6:0]</w:t>
+              <w:t>MM[</w:t>
+            </w:r>
+            <w:proofErr w:type="gramEnd"/>
+            <w:r>
+              <w:rPr>
+                <w:rFonts w:ascii="Consolas" w:hAnsi="Consolas"/>
+                <w:sz w:val="18"/>
+                <w:szCs w:val="18"/>
+              </w:rPr>
+              <w:t>6:0]</w:t>
             </w:r>
           </w:p>
         </w:tc>
@@ -15208,7 +15825,25 @@
                 <w:sz w:val="18"/>
                 <w:szCs w:val="18"/>
               </w:rPr>
-              <w:t>MASK/IMM[1</w:t>
+              <w:t>MASK/</w:t>
+            </w:r>
+            <w:proofErr w:type="gramStart"/>
+            <w:r>
+              <w:rPr>
+                <w:rFonts w:ascii="Consolas" w:hAnsi="Consolas"/>
+                <w:sz w:val="18"/>
+                <w:szCs w:val="18"/>
+              </w:rPr>
+              <w:t>IMM[</w:t>
+            </w:r>
+            <w:proofErr w:type="gramEnd"/>
+            <w:r>
+              <w:rPr>
+                <w:rFonts w:ascii="Consolas" w:hAnsi="Consolas"/>
+                <w:sz w:val="18"/>
+                <w:szCs w:val="18"/>
+              </w:rPr>
+              <w:t>1</w:t>
             </w:r>
             <w:r>
               <w:rPr>
@@ -15278,13 +15913,23 @@
                 <w:szCs w:val="18"/>
               </w:rPr>
             </w:pPr>
-            <w:r>
-              <w:rPr>
-                <w:rFonts w:ascii="Consolas" w:hAnsi="Consolas"/>
-                <w:sz w:val="18"/>
-                <w:szCs w:val="18"/>
-              </w:rPr>
-              <w:t>IMM[7]</w:t>
+            <w:proofErr w:type="gramStart"/>
+            <w:r>
+              <w:rPr>
+                <w:rFonts w:ascii="Consolas" w:hAnsi="Consolas"/>
+                <w:sz w:val="18"/>
+                <w:szCs w:val="18"/>
+              </w:rPr>
+              <w:t>IMM[</w:t>
+            </w:r>
+            <w:proofErr w:type="gramEnd"/>
+            <w:r>
+              <w:rPr>
+                <w:rFonts w:ascii="Consolas" w:hAnsi="Consolas"/>
+                <w:sz w:val="18"/>
+                <w:szCs w:val="18"/>
+              </w:rPr>
+              <w:t>7]</w:t>
             </w:r>
           </w:p>
         </w:tc>
@@ -15414,6 +16059,7 @@
                 <w:szCs w:val="18"/>
               </w:rPr>
             </w:pPr>
+            <w:proofErr w:type="gramStart"/>
             <w:r>
               <w:rPr>
                 <w:rFonts w:ascii="Consolas" w:hAnsi="Consolas" w:hint="eastAsia"/>
@@ -15428,7 +16074,16 @@
                 <w:sz w:val="18"/>
                 <w:szCs w:val="18"/>
               </w:rPr>
-              <w:t>MM[6:0]</w:t>
+              <w:t>MM[</w:t>
+            </w:r>
+            <w:proofErr w:type="gramEnd"/>
+            <w:r>
+              <w:rPr>
+                <w:rFonts w:ascii="Consolas" w:hAnsi="Consolas"/>
+                <w:sz w:val="18"/>
+                <w:szCs w:val="18"/>
+              </w:rPr>
+              <w:t>6:0]</w:t>
             </w:r>
           </w:p>
         </w:tc>
@@ -15444,13 +16099,23 @@
                 <w:szCs w:val="18"/>
               </w:rPr>
             </w:pPr>
-            <w:r>
-              <w:rPr>
-                <w:rFonts w:ascii="Consolas" w:hAnsi="Consolas"/>
-                <w:sz w:val="18"/>
-                <w:szCs w:val="18"/>
-              </w:rPr>
-              <w:t>IMM[1</w:t>
+            <w:proofErr w:type="gramStart"/>
+            <w:r>
+              <w:rPr>
+                <w:rFonts w:ascii="Consolas" w:hAnsi="Consolas"/>
+                <w:sz w:val="18"/>
+                <w:szCs w:val="18"/>
+              </w:rPr>
+              <w:t>IMM[</w:t>
+            </w:r>
+            <w:proofErr w:type="gramEnd"/>
+            <w:r>
+              <w:rPr>
+                <w:rFonts w:ascii="Consolas" w:hAnsi="Consolas"/>
+                <w:sz w:val="18"/>
+                <w:szCs w:val="18"/>
+              </w:rPr>
+              <w:t>1</w:t>
             </w:r>
             <w:r>
               <w:rPr>
@@ -15520,13 +16185,23 @@
                 <w:szCs w:val="18"/>
               </w:rPr>
             </w:pPr>
-            <w:r>
-              <w:rPr>
-                <w:rFonts w:ascii="Consolas" w:hAnsi="Consolas"/>
-                <w:sz w:val="18"/>
-                <w:szCs w:val="18"/>
-              </w:rPr>
-              <w:t>IMM[7]</w:t>
+            <w:proofErr w:type="gramStart"/>
+            <w:r>
+              <w:rPr>
+                <w:rFonts w:ascii="Consolas" w:hAnsi="Consolas"/>
+                <w:sz w:val="18"/>
+                <w:szCs w:val="18"/>
+              </w:rPr>
+              <w:t>IMM[</w:t>
+            </w:r>
+            <w:proofErr w:type="gramEnd"/>
+            <w:r>
+              <w:rPr>
+                <w:rFonts w:ascii="Consolas" w:hAnsi="Consolas"/>
+                <w:sz w:val="18"/>
+                <w:szCs w:val="18"/>
+              </w:rPr>
+              <w:t>7]</w:t>
             </w:r>
           </w:p>
         </w:tc>
@@ -15648,6 +16323,7 @@
                 <w:szCs w:val="18"/>
               </w:rPr>
             </w:pPr>
+            <w:proofErr w:type="gramStart"/>
             <w:r>
               <w:rPr>
                 <w:rFonts w:ascii="Consolas" w:hAnsi="Consolas" w:hint="eastAsia"/>
@@ -15662,7 +16338,16 @@
                 <w:sz w:val="18"/>
                 <w:szCs w:val="18"/>
               </w:rPr>
-              <w:t>MM[6:0]</w:t>
+              <w:t>MM[</w:t>
+            </w:r>
+            <w:proofErr w:type="gramEnd"/>
+            <w:r>
+              <w:rPr>
+                <w:rFonts w:ascii="Consolas" w:hAnsi="Consolas"/>
+                <w:sz w:val="18"/>
+                <w:szCs w:val="18"/>
+              </w:rPr>
+              <w:t>6:0]</w:t>
             </w:r>
           </w:p>
         </w:tc>
@@ -15722,13 +16407,23 @@
                 <w:szCs w:val="18"/>
               </w:rPr>
             </w:pPr>
-            <w:r>
-              <w:rPr>
-                <w:rFonts w:ascii="Consolas" w:hAnsi="Consolas"/>
-                <w:sz w:val="18"/>
-                <w:szCs w:val="18"/>
-              </w:rPr>
-              <w:t>IMM[7]</w:t>
+            <w:proofErr w:type="gramStart"/>
+            <w:r>
+              <w:rPr>
+                <w:rFonts w:ascii="Consolas" w:hAnsi="Consolas"/>
+                <w:sz w:val="18"/>
+                <w:szCs w:val="18"/>
+              </w:rPr>
+              <w:t>IMM[</w:t>
+            </w:r>
+            <w:proofErr w:type="gramEnd"/>
+            <w:r>
+              <w:rPr>
+                <w:rFonts w:ascii="Consolas" w:hAnsi="Consolas"/>
+                <w:sz w:val="18"/>
+                <w:szCs w:val="18"/>
+              </w:rPr>
+              <w:t>7]</w:t>
             </w:r>
           </w:p>
         </w:tc>
@@ -16150,6 +16845,7 @@
                 <w:szCs w:val="18"/>
               </w:rPr>
             </w:pPr>
+            <w:proofErr w:type="gramStart"/>
             <w:r>
               <w:rPr>
                 <w:rFonts w:ascii="Consolas" w:hAnsi="Consolas" w:hint="eastAsia"/>
@@ -16164,7 +16860,16 @@
                 <w:sz w:val="18"/>
                 <w:szCs w:val="18"/>
               </w:rPr>
-              <w:t>MM[6:0]</w:t>
+              <w:t>MM[</w:t>
+            </w:r>
+            <w:proofErr w:type="gramEnd"/>
+            <w:r>
+              <w:rPr>
+                <w:rFonts w:ascii="Consolas" w:hAnsi="Consolas"/>
+                <w:sz w:val="18"/>
+                <w:szCs w:val="18"/>
+              </w:rPr>
+              <w:t>6:0]</w:t>
             </w:r>
           </w:p>
         </w:tc>
@@ -16224,6 +16929,7 @@
                 <w:szCs w:val="18"/>
               </w:rPr>
             </w:pPr>
+            <w:proofErr w:type="gramStart"/>
             <w:r>
               <w:rPr>
                 <w:rFonts w:ascii="Consolas" w:hAnsi="Consolas" w:hint="eastAsia"/>
@@ -16238,7 +16944,16 @@
                 <w:sz w:val="18"/>
                 <w:szCs w:val="18"/>
               </w:rPr>
-              <w:t>MM[7]</w:t>
+              <w:t>MM[</w:t>
+            </w:r>
+            <w:proofErr w:type="gramEnd"/>
+            <w:r>
+              <w:rPr>
+                <w:rFonts w:ascii="Consolas" w:hAnsi="Consolas"/>
+                <w:sz w:val="18"/>
+                <w:szCs w:val="18"/>
+              </w:rPr>
+              <w:t>7]</w:t>
             </w:r>
           </w:p>
         </w:tc>
@@ -16320,7 +17035,25 @@
                 <w:sz w:val="18"/>
                 <w:szCs w:val="18"/>
               </w:rPr>
-              <w:t>MASK/IMM[1</w:t>
+              <w:t>MASK/</w:t>
+            </w:r>
+            <w:proofErr w:type="gramStart"/>
+            <w:r>
+              <w:rPr>
+                <w:rFonts w:ascii="Consolas" w:hAnsi="Consolas"/>
+                <w:sz w:val="18"/>
+                <w:szCs w:val="18"/>
+              </w:rPr>
+              <w:t>IMM[</w:t>
+            </w:r>
+            <w:proofErr w:type="gramEnd"/>
+            <w:r>
+              <w:rPr>
+                <w:rFonts w:ascii="Consolas" w:hAnsi="Consolas"/>
+                <w:sz w:val="18"/>
+                <w:szCs w:val="18"/>
+              </w:rPr>
+              <w:t>1</w:t>
             </w:r>
             <w:r>
               <w:rPr>
@@ -16400,6 +17133,7 @@
                 <w:szCs w:val="18"/>
               </w:rPr>
             </w:pPr>
+            <w:proofErr w:type="gramStart"/>
             <w:r>
               <w:rPr>
                 <w:rFonts w:ascii="Consolas" w:hAnsi="Consolas" w:hint="eastAsia"/>
@@ -16414,7 +17148,16 @@
                 <w:sz w:val="18"/>
                 <w:szCs w:val="18"/>
               </w:rPr>
-              <w:t>MM[6:0]</w:t>
+              <w:t>MM[</w:t>
+            </w:r>
+            <w:proofErr w:type="gramEnd"/>
+            <w:r>
+              <w:rPr>
+                <w:rFonts w:ascii="Consolas" w:hAnsi="Consolas"/>
+                <w:sz w:val="18"/>
+                <w:szCs w:val="18"/>
+              </w:rPr>
+              <w:t>6:0]</w:t>
             </w:r>
           </w:p>
         </w:tc>
@@ -16482,6 +17225,7 @@
                 <w:szCs w:val="18"/>
               </w:rPr>
             </w:pPr>
+            <w:proofErr w:type="gramStart"/>
             <w:r>
               <w:rPr>
                 <w:rFonts w:ascii="Consolas" w:hAnsi="Consolas" w:hint="eastAsia"/>
@@ -16496,7 +17240,16 @@
                 <w:sz w:val="18"/>
                 <w:szCs w:val="18"/>
               </w:rPr>
-              <w:t>MM[7]</w:t>
+              <w:t>MM[</w:t>
+            </w:r>
+            <w:proofErr w:type="gramEnd"/>
+            <w:r>
+              <w:rPr>
+                <w:rFonts w:ascii="Consolas" w:hAnsi="Consolas"/>
+                <w:sz w:val="18"/>
+                <w:szCs w:val="18"/>
+              </w:rPr>
+              <w:t>7]</w:t>
             </w:r>
           </w:p>
         </w:tc>
@@ -16556,13 +17309,23 @@
                 <w:szCs w:val="18"/>
               </w:rPr>
             </w:pPr>
-            <w:r>
-              <w:rPr>
-                <w:rFonts w:ascii="Consolas" w:hAnsi="Consolas"/>
-                <w:sz w:val="18"/>
-                <w:szCs w:val="18"/>
-              </w:rPr>
-              <w:t>IMM[1</w:t>
+            <w:proofErr w:type="gramStart"/>
+            <w:r>
+              <w:rPr>
+                <w:rFonts w:ascii="Consolas" w:hAnsi="Consolas"/>
+                <w:sz w:val="18"/>
+                <w:szCs w:val="18"/>
+              </w:rPr>
+              <w:t>IMM[</w:t>
+            </w:r>
+            <w:proofErr w:type="gramEnd"/>
+            <w:r>
+              <w:rPr>
+                <w:rFonts w:ascii="Consolas" w:hAnsi="Consolas"/>
+                <w:sz w:val="18"/>
+                <w:szCs w:val="18"/>
+              </w:rPr>
+              <w:t>1</w:t>
             </w:r>
             <w:r>
               <w:rPr>
@@ -16642,6 +17405,7 @@
                 <w:szCs w:val="18"/>
               </w:rPr>
             </w:pPr>
+            <w:proofErr w:type="gramStart"/>
             <w:r>
               <w:rPr>
                 <w:rFonts w:ascii="Consolas" w:hAnsi="Consolas" w:hint="eastAsia"/>
@@ -16656,7 +17420,16 @@
                 <w:sz w:val="18"/>
                 <w:szCs w:val="18"/>
               </w:rPr>
-              <w:t>MM[6:0]</w:t>
+              <w:t>MM[</w:t>
+            </w:r>
+            <w:proofErr w:type="gramEnd"/>
+            <w:r>
+              <w:rPr>
+                <w:rFonts w:ascii="Consolas" w:hAnsi="Consolas"/>
+                <w:sz w:val="18"/>
+                <w:szCs w:val="18"/>
+              </w:rPr>
+              <w:t>6:0]</w:t>
             </w:r>
           </w:p>
         </w:tc>
@@ -16724,6 +17497,7 @@
                 <w:szCs w:val="18"/>
               </w:rPr>
             </w:pPr>
+            <w:proofErr w:type="gramStart"/>
             <w:r>
               <w:rPr>
                 <w:rFonts w:ascii="Consolas" w:hAnsi="Consolas" w:hint="eastAsia"/>
@@ -16738,7 +17512,16 @@
                 <w:sz w:val="18"/>
                 <w:szCs w:val="18"/>
               </w:rPr>
-              <w:t>MM[7]</w:t>
+              <w:t>MM[</w:t>
+            </w:r>
+            <w:proofErr w:type="gramEnd"/>
+            <w:r>
+              <w:rPr>
+                <w:rFonts w:ascii="Consolas" w:hAnsi="Consolas"/>
+                <w:sz w:val="18"/>
+                <w:szCs w:val="18"/>
+              </w:rPr>
+              <w:t>7]</w:t>
             </w:r>
           </w:p>
         </w:tc>
@@ -17039,8 +17822,9 @@
               <w:rPr>
                 <w:rFonts w:ascii="Consolas" w:hAnsi="Consolas"/>
               </w:rPr>
-              <w:t>LOAD S</w:t>
-            </w:r>
+              <w:t xml:space="preserve">LOAD </w:t>
+            </w:r>
+            <w:proofErr w:type="gramStart"/>
             <w:r>
               <w:rPr>
                 <w:rFonts w:ascii="Consolas" w:hAnsi="Consolas"/>
@@ -17049,6 +17833,12 @@
             </w:r>
             <w:r>
               <w:rPr>
+                <w:rFonts w:ascii="Consolas" w:hAnsi="Consolas"/>
+              </w:rPr>
+              <w:t>S</w:t>
+            </w:r>
+            <w:r>
+              <w:rPr>
                 <w:rFonts w:ascii="Consolas" w:hAnsi="Consolas" w:hint="eastAsia"/>
               </w:rPr>
               <w:t>,</w:t>
@@ -17057,19 +17847,14 @@
               <w:rPr>
                 <w:rFonts w:ascii="Consolas" w:hAnsi="Consolas"/>
               </w:rPr>
-              <w:t>RA,</w:t>
-            </w:r>
-            <w:r>
-              <w:rPr>
-                <w:rFonts w:ascii="Consolas" w:hAnsi="Consolas"/>
-              </w:rPr>
-              <w:t xml:space="preserve"> </w:t>
-            </w:r>
-            <w:r>
-              <w:rPr>
-                <w:rFonts w:ascii="Consolas" w:hAnsi="Consolas"/>
-              </w:rPr>
-              <w:t>OFFSET</w:t>
+              <w:t>RA</w:t>
+            </w:r>
+            <w:proofErr w:type="gramEnd"/>
+            <w:r>
+              <w:rPr>
+                <w:rFonts w:ascii="Consolas" w:hAnsi="Consolas"/>
+              </w:rPr>
+              <w:t>,OFFSET</w:t>
             </w:r>
           </w:p>
         </w:tc>
@@ -17149,7 +17934,21 @@
               <w:rPr>
                 <w:rFonts w:ascii="Consolas" w:hAnsi="Consolas"/>
               </w:rPr>
-              <w:t>STOR SD,RA,OFFSET</w:t>
+              <w:t xml:space="preserve">STOR </w:t>
+            </w:r>
+            <w:proofErr w:type="gramStart"/>
+            <w:r>
+              <w:rPr>
+                <w:rFonts w:ascii="Consolas" w:hAnsi="Consolas"/>
+              </w:rPr>
+              <w:t>SD,RA</w:t>
+            </w:r>
+            <w:proofErr w:type="gramEnd"/>
+            <w:r>
+              <w:rPr>
+                <w:rFonts w:ascii="Consolas" w:hAnsi="Consolas"/>
+              </w:rPr>
+              <w:t>,OFFSET</w:t>
             </w:r>
           </w:p>
         </w:tc>
@@ -17235,8 +18034,9 @@
               <w:rPr>
                 <w:rFonts w:ascii="Consolas" w:hAnsi="Consolas"/>
               </w:rPr>
-              <w:t>LOAD S</w:t>
-            </w:r>
+              <w:t xml:space="preserve">LOAD </w:t>
+            </w:r>
+            <w:proofErr w:type="gramStart"/>
             <w:r>
               <w:rPr>
                 <w:rFonts w:ascii="Consolas" w:hAnsi="Consolas"/>
@@ -17245,6 +18045,12 @@
             </w:r>
             <w:r>
               <w:rPr>
+                <w:rFonts w:ascii="Consolas" w:hAnsi="Consolas"/>
+              </w:rPr>
+              <w:t>S</w:t>
+            </w:r>
+            <w:r>
+              <w:rPr>
                 <w:rFonts w:ascii="Consolas" w:hAnsi="Consolas" w:hint="eastAsia"/>
               </w:rPr>
               <w:t>,</w:t>
@@ -17253,7 +18059,14 @@
               <w:rPr>
                 <w:rFonts w:ascii="Consolas" w:hAnsi="Consolas"/>
               </w:rPr>
-              <w:t>RA,</w:t>
+              <w:t>RA</w:t>
+            </w:r>
+            <w:proofErr w:type="gramEnd"/>
+            <w:r>
+              <w:rPr>
+                <w:rFonts w:ascii="Consolas" w:hAnsi="Consolas"/>
+              </w:rPr>
+              <w:t>,</w:t>
             </w:r>
             <w:r>
               <w:rPr>
@@ -17345,7 +18158,21 @@
               <w:rPr>
                 <w:rFonts w:ascii="Consolas" w:hAnsi="Consolas"/>
               </w:rPr>
-              <w:t>STOR SD,RA,</w:t>
+              <w:t xml:space="preserve">STOR </w:t>
+            </w:r>
+            <w:proofErr w:type="gramStart"/>
+            <w:r>
+              <w:rPr>
+                <w:rFonts w:ascii="Consolas" w:hAnsi="Consolas"/>
+              </w:rPr>
+              <w:t>SD,RA</w:t>
+            </w:r>
+            <w:proofErr w:type="gramEnd"/>
+            <w:r>
+              <w:rPr>
+                <w:rFonts w:ascii="Consolas" w:hAnsi="Consolas"/>
+              </w:rPr>
+              <w:t>,</w:t>
             </w:r>
             <w:r>
               <w:rPr>
@@ -17950,11 +18777,19 @@
               </w:rPr>
               <w:t>(</w:t>
             </w:r>
-            <w:r>
-              <w:rPr>
-                <w:rFonts w:ascii="Consolas" w:hAnsi="Consolas"/>
-              </w:rPr>
-              <w:t>x,y,z)</w:t>
+            <w:proofErr w:type="spellStart"/>
+            <w:r>
+              <w:rPr>
+                <w:rFonts w:ascii="Consolas" w:hAnsi="Consolas"/>
+              </w:rPr>
+              <w:t>x,y,z</w:t>
+            </w:r>
+            <w:proofErr w:type="spellEnd"/>
+            <w:r>
+              <w:rPr>
+                <w:rFonts w:ascii="Consolas" w:hAnsi="Consolas"/>
+              </w:rPr>
+              <w:t>)</w:t>
             </w:r>
           </w:p>
         </w:tc>
@@ -18006,6 +18841,7 @@
               </w:rPr>
               <w:t>(</w:t>
             </w:r>
+            <w:proofErr w:type="spellStart"/>
             <w:r>
               <w:rPr>
                 <w:rFonts w:ascii="Consolas" w:hAnsi="Consolas"/>
@@ -18022,7 +18858,14 @@
               <w:rPr>
                 <w:rFonts w:ascii="Consolas" w:hAnsi="Consolas"/>
               </w:rPr>
-              <w:t>,z)</w:t>
+              <w:t>,z</w:t>
+            </w:r>
+            <w:proofErr w:type="spellEnd"/>
+            <w:r>
+              <w:rPr>
+                <w:rFonts w:ascii="Consolas" w:hAnsi="Consolas"/>
+              </w:rPr>
+              <w:t>)</w:t>
             </w:r>
           </w:p>
         </w:tc>
@@ -18074,6 +18917,7 @@
               </w:rPr>
               <w:t>(</w:t>
             </w:r>
+            <w:proofErr w:type="spellStart"/>
             <w:r>
               <w:rPr>
                 <w:rFonts w:ascii="Consolas" w:hAnsi="Consolas"/>
@@ -18098,6 +18942,7 @@
               </w:rPr>
               <w:t>φ</w:t>
             </w:r>
+            <w:proofErr w:type="spellEnd"/>
             <w:r>
               <w:rPr>
                 <w:rFonts w:ascii="Consolas" w:hAnsi="Consolas"/>
@@ -18162,7 +19007,21 @@
         <w:rPr>
           <w:rFonts w:ascii="Consolas" w:hAnsi="Consolas" w:hint="eastAsia"/>
         </w:rPr>
-        <w:t>备注：其中角度的表示为</w:t>
+        <w:t>备注：</w:t>
+      </w:r>
+      <w:proofErr w:type="gramStart"/>
+      <w:r>
+        <w:rPr>
+          <w:rFonts w:ascii="Consolas" w:hAnsi="Consolas" w:hint="eastAsia"/>
+        </w:rPr>
+        <w:t>其中角度</w:t>
+      </w:r>
+      <w:proofErr w:type="gramEnd"/>
+      <w:r>
+        <w:rPr>
+          <w:rFonts w:ascii="Consolas" w:hAnsi="Consolas" w:hint="eastAsia"/>
+        </w:rPr>
+        <w:t>的表示为</w:t>
       </w:r>
       <m:oMath>
         <m:r>
@@ -18257,7 +19116,7 @@
     <w:p>
       <w:pPr>
         <w:rPr>
-          <w:rFonts w:ascii="Consolas" w:hAnsi="Consolas"/>
+          <w:rFonts w:ascii="Consolas" w:hAnsi="Consolas" w:hint="eastAsia"/>
         </w:rPr>
       </w:pPr>
     </w:p>

</xml_diff>